<commit_message>
practicals on method refrence-java 1.8
</commit_message>
<xml_diff>
--- a/java8/theory/JAVA1.8.docx
+++ b/java8/theory/JAVA1.8.docx
@@ -16693,25 +16693,1007 @@
           <w:szCs w:val="16"/>
         </w:rPr>
       </w:pPr>
+      <w:r>
+        <w:rPr>
+          <w:rFonts w:ascii="Corbel" w:hAnsi="Corbel"/>
+          <w:sz w:val="16"/>
+          <w:szCs w:val="16"/>
+        </w:rPr>
+        <w:lastRenderedPageBreak/>
+        <w:t>Static method reference:</w:t>
+      </w:r>
     </w:p>
     <w:p>
       <w:pPr>
-        <w:rPr>
-          <w:rFonts w:ascii="Corbel" w:hAnsi="Corbel"/>
-          <w:sz w:val="16"/>
-          <w:szCs w:val="16"/>
-        </w:rPr>
-      </w:pPr>
+        <w:pStyle w:val="ListParagraph"/>
+        <w:numPr>
+          <w:ilvl w:val="0"/>
+          <w:numId w:val="22"/>
+        </w:numPr>
+        <w:rPr>
+          <w:rFonts w:ascii="Corbel" w:hAnsi="Corbel"/>
+          <w:sz w:val="16"/>
+          <w:szCs w:val="16"/>
+        </w:rPr>
+      </w:pPr>
+      <w:r>
+        <w:rPr>
+          <w:rFonts w:ascii="Corbel" w:hAnsi="Corbel"/>
+          <w:sz w:val="16"/>
+          <w:szCs w:val="16"/>
+        </w:rPr>
+        <w:t>syntax: class-name::method name ;</w:t>
+      </w:r>
     </w:p>
     <w:p>
       <w:pPr>
-        <w:rPr>
-          <w:rFonts w:ascii="Corbel" w:hAnsi="Corbel"/>
-          <w:sz w:val="16"/>
-          <w:szCs w:val="16"/>
-        </w:rPr>
-      </w:pPr>
+        <w:pStyle w:val="ListParagraph"/>
+        <w:numPr>
+          <w:ilvl w:val="0"/>
+          <w:numId w:val="23"/>
+        </w:numPr>
+        <w:rPr>
+          <w:rFonts w:ascii="Corbel" w:hAnsi="Corbel"/>
+          <w:sz w:val="16"/>
+          <w:szCs w:val="16"/>
+        </w:rPr>
+      </w:pPr>
+      <w:r>
+        <w:rPr>
+          <w:rFonts w:ascii="Corbel" w:hAnsi="Corbel"/>
+          <w:sz w:val="16"/>
+          <w:szCs w:val="16"/>
+        </w:rPr>
+        <w:t>by using static method reference we are going to give implemen</w:t>
+      </w:r>
+      <w:r>
+        <w:rPr>
+          <w:rFonts w:ascii="Corbel" w:hAnsi="Corbel"/>
+          <w:sz w:val="16"/>
+          <w:szCs w:val="16"/>
+        </w:rPr>
+        <w:t xml:space="preserve">tation  </w:t>
+      </w:r>
+      <w:r>
+        <w:rPr>
+          <w:rFonts w:ascii="Corbel" w:hAnsi="Corbel"/>
+          <w:sz w:val="16"/>
+          <w:szCs w:val="16"/>
+        </w:rPr>
+        <w:t>to</w:t>
+      </w:r>
+      <w:r>
+        <w:rPr>
+          <w:rFonts w:ascii="Corbel" w:hAnsi="Corbel"/>
+          <w:sz w:val="16"/>
+          <w:szCs w:val="16"/>
+        </w:rPr>
+        <w:t xml:space="preserve"> abstract </w:t>
+      </w:r>
+      <w:proofErr w:type="spellStart"/>
+      <w:r>
+        <w:rPr>
+          <w:rFonts w:ascii="Corbel" w:hAnsi="Corbel"/>
+          <w:sz w:val="16"/>
+          <w:szCs w:val="16"/>
+        </w:rPr>
+        <w:t>mrthod</w:t>
+      </w:r>
+      <w:proofErr w:type="spellEnd"/>
+      <w:r>
+        <w:rPr>
+          <w:rFonts w:ascii="Corbel" w:hAnsi="Corbel"/>
+          <w:sz w:val="16"/>
+          <w:szCs w:val="16"/>
+        </w:rPr>
+        <w:t xml:space="preserve">  functional interface </w:t>
+      </w:r>
+      <w:r>
+        <w:rPr>
+          <w:rFonts w:ascii="Corbel" w:hAnsi="Corbel"/>
+          <w:sz w:val="16"/>
+          <w:szCs w:val="16"/>
+        </w:rPr>
+        <w:t xml:space="preserve"> </w:t>
+      </w:r>
     </w:p>
+    <w:p>
+      <w:pPr>
+        <w:pStyle w:val="ListParagraph"/>
+        <w:numPr>
+          <w:ilvl w:val="0"/>
+          <w:numId w:val="24"/>
+        </w:numPr>
+        <w:rPr>
+          <w:rFonts w:ascii="Corbel" w:hAnsi="Corbel"/>
+          <w:sz w:val="16"/>
+          <w:szCs w:val="16"/>
+        </w:rPr>
+      </w:pPr>
+      <w:r>
+        <w:rPr>
+          <w:rFonts w:ascii="Corbel" w:hAnsi="Corbel"/>
+          <w:sz w:val="16"/>
+          <w:szCs w:val="16"/>
+        </w:rPr>
+        <w:t>Syntax</w:t>
+      </w:r>
+    </w:p>
+    <w:p>
+      <w:pPr>
+        <w:pStyle w:val="ListParagraph"/>
+        <w:numPr>
+          <w:ilvl w:val="0"/>
+          <w:numId w:val="24"/>
+        </w:numPr>
+        <w:rPr>
+          <w:rFonts w:ascii="Corbel" w:hAnsi="Corbel"/>
+          <w:sz w:val="16"/>
+          <w:szCs w:val="16"/>
+        </w:rPr>
+      </w:pPr>
+      <w:r>
+        <w:rPr>
+          <w:rFonts w:ascii="Corbel" w:hAnsi="Corbel"/>
+          <w:sz w:val="16"/>
+          <w:szCs w:val="16"/>
+        </w:rPr>
+        <w:t>We can use static method reference for functional interface</w:t>
+      </w:r>
+    </w:p>
+    <w:tbl>
+      <w:tblPr>
+        <w:tblStyle w:val="TableGrid"/>
+        <w:tblW w:w="0" w:type="auto"/>
+        <w:tblLook w:val="04A0" w:firstRow="1" w:lastRow="0" w:firstColumn="1" w:lastColumn="0" w:noHBand="0" w:noVBand="1"/>
+      </w:tblPr>
+      <w:tblGrid>
+        <w:gridCol w:w="10790"/>
+      </w:tblGrid>
+      <w:tr>
+        <w:tc>
+          <w:tcPr>
+            <w:tcW w:w="10790" w:type="dxa"/>
+          </w:tcPr>
+          <w:p>
+            <w:pPr>
+              <w:rPr>
+                <w:rFonts w:ascii="Corbel" w:hAnsi="Corbel"/>
+                <w:b/>
+                <w:bCs/>
+                <w:sz w:val="16"/>
+                <w:szCs w:val="16"/>
+              </w:rPr>
+            </w:pPr>
+            <w:r>
+              <w:rPr>
+                <w:rFonts w:ascii="Corbel" w:hAnsi="Corbel"/>
+                <w:b/>
+                <w:bCs/>
+                <w:sz w:val="16"/>
+                <w:szCs w:val="16"/>
+              </w:rPr>
+              <w:t>Method reference classExample1</w:t>
+            </w:r>
+          </w:p>
+        </w:tc>
+      </w:tr>
+      <w:tr>
+        <w:tc>
+          <w:tcPr>
+            <w:tcW w:w="10790" w:type="dxa"/>
+          </w:tcPr>
+          <w:p>
+            <w:pPr>
+              <w:rPr>
+                <w:rFonts w:ascii="Corbel" w:hAnsi="Corbel"/>
+                <w:sz w:val="16"/>
+                <w:szCs w:val="16"/>
+              </w:rPr>
+            </w:pPr>
+            <w:r>
+              <w:rPr>
+                <w:rFonts w:ascii="Corbel" w:hAnsi="Corbel"/>
+                <w:sz w:val="16"/>
+                <w:szCs w:val="16"/>
+              </w:rPr>
+              <w:t>public class Driver1{</w:t>
+            </w:r>
+          </w:p>
+          <w:p>
+            <w:pPr>
+              <w:rPr>
+                <w:rFonts w:ascii="Corbel" w:hAnsi="Corbel"/>
+                <w:sz w:val="16"/>
+                <w:szCs w:val="16"/>
+              </w:rPr>
+            </w:pPr>
+            <w:r>
+              <w:rPr>
+                <w:rFonts w:ascii="Corbel" w:hAnsi="Corbel"/>
+                <w:sz w:val="16"/>
+                <w:szCs w:val="16"/>
+              </w:rPr>
+              <w:t xml:space="preserve">public static void main(String[] </w:t>
+            </w:r>
+            <w:proofErr w:type="spellStart"/>
+            <w:r>
+              <w:rPr>
+                <w:rFonts w:ascii="Corbel" w:hAnsi="Corbel"/>
+                <w:sz w:val="16"/>
+                <w:szCs w:val="16"/>
+              </w:rPr>
+              <w:t>args</w:t>
+            </w:r>
+            <w:proofErr w:type="spellEnd"/>
+            <w:r>
+              <w:rPr>
+                <w:rFonts w:ascii="Corbel" w:hAnsi="Corbel"/>
+                <w:sz w:val="16"/>
+                <w:szCs w:val="16"/>
+              </w:rPr>
+              <w:t>) {</w:t>
+            </w:r>
+          </w:p>
+          <w:p>
+            <w:pPr>
+              <w:rPr>
+                <w:rFonts w:ascii="Corbel" w:hAnsi="Corbel"/>
+                <w:sz w:val="16"/>
+                <w:szCs w:val="16"/>
+              </w:rPr>
+            </w:pPr>
+          </w:p>
+          <w:p>
+            <w:pPr>
+              <w:rPr>
+                <w:rFonts w:ascii="Corbel" w:hAnsi="Corbel"/>
+                <w:sz w:val="16"/>
+                <w:szCs w:val="16"/>
+              </w:rPr>
+            </w:pPr>
+            <w:r>
+              <w:rPr>
+                <w:rFonts w:ascii="Corbel" w:hAnsi="Corbel"/>
+                <w:sz w:val="16"/>
+                <w:szCs w:val="16"/>
+              </w:rPr>
+              <w:t>Services s1=()-&gt;</w:t>
+            </w:r>
+            <w:proofErr w:type="spellStart"/>
+            <w:r>
+              <w:rPr>
+                <w:rFonts w:ascii="Corbel" w:hAnsi="Corbel"/>
+                <w:sz w:val="16"/>
+                <w:szCs w:val="16"/>
+              </w:rPr>
+              <w:t>System.out.println</w:t>
+            </w:r>
+            <w:proofErr w:type="spellEnd"/>
+            <w:r>
+              <w:rPr>
+                <w:rFonts w:ascii="Corbel" w:hAnsi="Corbel"/>
+                <w:sz w:val="16"/>
+                <w:szCs w:val="16"/>
+              </w:rPr>
+              <w:t>("welcome");</w:t>
+            </w:r>
+          </w:p>
+          <w:p>
+            <w:pPr>
+              <w:rPr>
+                <w:rFonts w:ascii="Corbel" w:hAnsi="Corbel"/>
+                <w:sz w:val="16"/>
+                <w:szCs w:val="16"/>
+              </w:rPr>
+            </w:pPr>
+            <w:r>
+              <w:rPr>
+                <w:rFonts w:ascii="Corbel" w:hAnsi="Corbel"/>
+                <w:sz w:val="16"/>
+                <w:szCs w:val="16"/>
+              </w:rPr>
+              <w:t>s1.greetingService();</w:t>
+            </w:r>
+          </w:p>
+          <w:p>
+            <w:pPr>
+              <w:rPr>
+                <w:rFonts w:ascii="Corbel" w:hAnsi="Corbel"/>
+                <w:sz w:val="16"/>
+                <w:szCs w:val="16"/>
+              </w:rPr>
+            </w:pPr>
+            <w:r>
+              <w:rPr>
+                <w:rFonts w:ascii="Corbel" w:hAnsi="Corbel"/>
+                <w:sz w:val="16"/>
+                <w:szCs w:val="16"/>
+              </w:rPr>
+              <w:t>Services s2=Driver1::greetings;</w:t>
+            </w:r>
+          </w:p>
+          <w:p>
+            <w:pPr>
+              <w:rPr>
+                <w:rFonts w:ascii="Corbel" w:hAnsi="Corbel"/>
+                <w:sz w:val="16"/>
+                <w:szCs w:val="16"/>
+              </w:rPr>
+            </w:pPr>
+            <w:r>
+              <w:rPr>
+                <w:rFonts w:ascii="Corbel" w:hAnsi="Corbel"/>
+                <w:sz w:val="16"/>
+                <w:szCs w:val="16"/>
+              </w:rPr>
+              <w:t>s2.greetingService();</w:t>
+            </w:r>
+          </w:p>
+          <w:p>
+            <w:pPr>
+              <w:rPr>
+                <w:rFonts w:ascii="Corbel" w:hAnsi="Corbel"/>
+                <w:sz w:val="16"/>
+                <w:szCs w:val="16"/>
+              </w:rPr>
+            </w:pPr>
+          </w:p>
+          <w:p>
+            <w:pPr>
+              <w:rPr>
+                <w:rFonts w:ascii="Corbel" w:hAnsi="Corbel"/>
+                <w:sz w:val="16"/>
+                <w:szCs w:val="16"/>
+              </w:rPr>
+            </w:pPr>
+            <w:r>
+              <w:rPr>
+                <w:rFonts w:ascii="Corbel" w:hAnsi="Corbel"/>
+                <w:sz w:val="16"/>
+                <w:szCs w:val="16"/>
+              </w:rPr>
+              <w:t>}</w:t>
+            </w:r>
+          </w:p>
+          <w:p>
+            <w:pPr>
+              <w:rPr>
+                <w:rFonts w:ascii="Corbel" w:hAnsi="Corbel"/>
+                <w:sz w:val="16"/>
+                <w:szCs w:val="16"/>
+              </w:rPr>
+            </w:pPr>
+            <w:r>
+              <w:rPr>
+                <w:rFonts w:ascii="Corbel" w:hAnsi="Corbel"/>
+                <w:sz w:val="16"/>
+                <w:szCs w:val="16"/>
+              </w:rPr>
+              <w:t>static void  greetings(){</w:t>
+            </w:r>
+          </w:p>
+          <w:p>
+            <w:pPr>
+              <w:rPr>
+                <w:rFonts w:ascii="Corbel" w:hAnsi="Corbel"/>
+                <w:sz w:val="16"/>
+                <w:szCs w:val="16"/>
+              </w:rPr>
+            </w:pPr>
+            <w:proofErr w:type="spellStart"/>
+            <w:proofErr w:type="gramStart"/>
+            <w:r>
+              <w:rPr>
+                <w:rFonts w:ascii="Corbel" w:hAnsi="Corbel"/>
+                <w:sz w:val="16"/>
+                <w:szCs w:val="16"/>
+              </w:rPr>
+              <w:t>System.out.println</w:t>
+            </w:r>
+            <w:proofErr w:type="spellEnd"/>
+            <w:r>
+              <w:rPr>
+                <w:rFonts w:ascii="Corbel" w:hAnsi="Corbel"/>
+                <w:sz w:val="16"/>
+                <w:szCs w:val="16"/>
+              </w:rPr>
+              <w:t>(</w:t>
+            </w:r>
+            <w:proofErr w:type="gramEnd"/>
+            <w:r>
+              <w:rPr>
+                <w:rFonts w:ascii="Corbel" w:hAnsi="Corbel"/>
+                <w:sz w:val="16"/>
+                <w:szCs w:val="16"/>
+              </w:rPr>
+              <w:t xml:space="preserve">"welcome using static method </w:t>
+            </w:r>
+            <w:proofErr w:type="spellStart"/>
+            <w:r>
+              <w:rPr>
+                <w:rFonts w:ascii="Corbel" w:hAnsi="Corbel"/>
+                <w:sz w:val="16"/>
+                <w:szCs w:val="16"/>
+              </w:rPr>
+              <w:t>refrence</w:t>
+            </w:r>
+            <w:proofErr w:type="spellEnd"/>
+            <w:r>
+              <w:rPr>
+                <w:rFonts w:ascii="Corbel" w:hAnsi="Corbel"/>
+                <w:sz w:val="16"/>
+                <w:szCs w:val="16"/>
+              </w:rPr>
+              <w:t>..!");</w:t>
+            </w:r>
+          </w:p>
+          <w:p>
+            <w:pPr>
+              <w:rPr>
+                <w:rFonts w:ascii="Corbel" w:hAnsi="Corbel"/>
+                <w:sz w:val="16"/>
+                <w:szCs w:val="16"/>
+              </w:rPr>
+            </w:pPr>
+            <w:r>
+              <w:rPr>
+                <w:rFonts w:ascii="Corbel" w:hAnsi="Corbel"/>
+                <w:sz w:val="16"/>
+                <w:szCs w:val="16"/>
+              </w:rPr>
+              <w:t>}</w:t>
+            </w:r>
+          </w:p>
+          <w:p>
+            <w:pPr>
+              <w:rPr>
+                <w:rFonts w:ascii="Corbel" w:hAnsi="Corbel"/>
+                <w:sz w:val="16"/>
+                <w:szCs w:val="16"/>
+              </w:rPr>
+            </w:pPr>
+            <w:r>
+              <w:rPr>
+                <w:rFonts w:ascii="Corbel" w:hAnsi="Corbel"/>
+                <w:sz w:val="16"/>
+                <w:szCs w:val="16"/>
+              </w:rPr>
+              <w:t>}</w:t>
+            </w:r>
+          </w:p>
+          <w:p>
+            <w:pPr>
+              <w:rPr>
+                <w:rFonts w:ascii="Corbel" w:hAnsi="Corbel"/>
+                <w:sz w:val="16"/>
+                <w:szCs w:val="16"/>
+              </w:rPr>
+            </w:pPr>
+            <w:r>
+              <w:rPr>
+                <w:rFonts w:ascii="Corbel" w:hAnsi="Corbel"/>
+                <w:sz w:val="16"/>
+                <w:szCs w:val="16"/>
+              </w:rPr>
+              <w:t>interface Services{</w:t>
+            </w:r>
+          </w:p>
+          <w:p>
+            <w:pPr>
+              <w:rPr>
+                <w:rFonts w:ascii="Corbel" w:hAnsi="Corbel"/>
+                <w:sz w:val="16"/>
+                <w:szCs w:val="16"/>
+              </w:rPr>
+            </w:pPr>
+            <w:r>
+              <w:rPr>
+                <w:rFonts w:ascii="Corbel" w:hAnsi="Corbel"/>
+                <w:sz w:val="16"/>
+                <w:szCs w:val="16"/>
+              </w:rPr>
+              <w:t xml:space="preserve">void </w:t>
+            </w:r>
+            <w:proofErr w:type="spellStart"/>
+            <w:r>
+              <w:rPr>
+                <w:rFonts w:ascii="Corbel" w:hAnsi="Corbel"/>
+                <w:sz w:val="16"/>
+                <w:szCs w:val="16"/>
+              </w:rPr>
+              <w:t>greetingService</w:t>
+            </w:r>
+            <w:proofErr w:type="spellEnd"/>
+            <w:r>
+              <w:rPr>
+                <w:rFonts w:ascii="Corbel" w:hAnsi="Corbel"/>
+                <w:sz w:val="16"/>
+                <w:szCs w:val="16"/>
+              </w:rPr>
+              <w:t>();</w:t>
+            </w:r>
+          </w:p>
+          <w:p>
+            <w:pPr>
+              <w:rPr>
+                <w:rFonts w:ascii="Corbel" w:hAnsi="Corbel"/>
+                <w:sz w:val="16"/>
+                <w:szCs w:val="16"/>
+              </w:rPr>
+            </w:pPr>
+            <w:r>
+              <w:rPr>
+                <w:rFonts w:ascii="Corbel" w:hAnsi="Corbel"/>
+                <w:sz w:val="16"/>
+                <w:szCs w:val="16"/>
+              </w:rPr>
+              <w:t>}</w:t>
+            </w:r>
+          </w:p>
+          <w:p>
+            <w:pPr>
+              <w:rPr>
+                <w:rFonts w:ascii="Corbel" w:hAnsi="Corbel"/>
+                <w:sz w:val="16"/>
+                <w:szCs w:val="16"/>
+              </w:rPr>
+            </w:pPr>
+          </w:p>
+        </w:tc>
+      </w:tr>
+      <w:tr>
+        <w:tc>
+          <w:tcPr>
+            <w:tcW w:w="10790" w:type="dxa"/>
+          </w:tcPr>
+          <w:p>
+            <w:pPr>
+              <w:rPr>
+                <w:rFonts w:ascii="Corbel" w:hAnsi="Corbel"/>
+                <w:sz w:val="16"/>
+                <w:szCs w:val="16"/>
+              </w:rPr>
+            </w:pPr>
+            <w:r>
+              <w:rPr>
+                <w:rFonts w:ascii="Corbel" w:hAnsi="Corbel"/>
+                <w:sz w:val="16"/>
+                <w:szCs w:val="16"/>
+              </w:rPr>
+              <w:t>welcome</w:t>
+            </w:r>
+          </w:p>
+          <w:p>
+            <w:pPr>
+              <w:rPr>
+                <w:rFonts w:ascii="Corbel" w:hAnsi="Corbel"/>
+                <w:sz w:val="16"/>
+                <w:szCs w:val="16"/>
+              </w:rPr>
+            </w:pPr>
+            <w:r>
+              <w:rPr>
+                <w:rFonts w:ascii="Corbel" w:hAnsi="Corbel"/>
+                <w:sz w:val="16"/>
+                <w:szCs w:val="16"/>
+              </w:rPr>
+              <w:t xml:space="preserve">welcome using static method </w:t>
+            </w:r>
+            <w:proofErr w:type="spellStart"/>
+            <w:r>
+              <w:rPr>
+                <w:rFonts w:ascii="Corbel" w:hAnsi="Corbel"/>
+                <w:sz w:val="16"/>
+                <w:szCs w:val="16"/>
+              </w:rPr>
+              <w:t>reefrence</w:t>
+            </w:r>
+            <w:proofErr w:type="spellEnd"/>
+          </w:p>
+        </w:tc>
+      </w:tr>
+    </w:tbl>
+    <w:p>
+      <w:pPr>
+        <w:rPr>
+          <w:rFonts w:ascii="Corbel" w:hAnsi="Corbel"/>
+          <w:sz w:val="16"/>
+          <w:szCs w:val="16"/>
+        </w:rPr>
+      </w:pPr>
+    </w:p>
+    <w:tbl>
+      <w:tblPr>
+        <w:tblStyle w:val="TableGrid"/>
+        <w:tblW w:w="0" w:type="auto"/>
+        <w:tblLook w:val="04A0" w:firstRow="1" w:lastRow="0" w:firstColumn="1" w:lastColumn="0" w:noHBand="0" w:noVBand="1"/>
+      </w:tblPr>
+      <w:tblGrid>
+        <w:gridCol w:w="10790"/>
+      </w:tblGrid>
+      <w:tr>
+        <w:tc>
+          <w:tcPr>
+            <w:tcW w:w="10790" w:type="dxa"/>
+          </w:tcPr>
+          <w:p>
+            <w:pPr>
+              <w:rPr>
+                <w:rFonts w:ascii="Corbel" w:hAnsi="Corbel"/>
+                <w:sz w:val="16"/>
+                <w:szCs w:val="16"/>
+              </w:rPr>
+            </w:pPr>
+            <w:r>
+              <w:rPr>
+                <w:rFonts w:ascii="Corbel" w:hAnsi="Corbel"/>
+                <w:b/>
+                <w:bCs/>
+                <w:sz w:val="16"/>
+                <w:szCs w:val="16"/>
+              </w:rPr>
+              <w:t>Method reference classExample</w:t>
+            </w:r>
+            <w:r>
+              <w:rPr>
+                <w:rFonts w:ascii="Corbel" w:hAnsi="Corbel"/>
+                <w:b/>
+                <w:bCs/>
+                <w:sz w:val="16"/>
+                <w:szCs w:val="16"/>
+              </w:rPr>
+              <w:t>2</w:t>
+            </w:r>
+          </w:p>
+        </w:tc>
+      </w:tr>
+      <w:tr>
+        <w:tc>
+          <w:tcPr>
+            <w:tcW w:w="10790" w:type="dxa"/>
+          </w:tcPr>
+          <w:p>
+            <w:pPr>
+              <w:rPr>
+                <w:rFonts w:ascii="Corbel" w:hAnsi="Corbel"/>
+                <w:sz w:val="16"/>
+                <w:szCs w:val="16"/>
+              </w:rPr>
+            </w:pPr>
+            <w:r>
+              <w:rPr>
+                <w:rFonts w:ascii="Corbel" w:hAnsi="Corbel"/>
+                <w:sz w:val="16"/>
+                <w:szCs w:val="16"/>
+              </w:rPr>
+              <w:t>public class Driver2{</w:t>
+            </w:r>
+            <w:bookmarkStart w:id="0" w:name="_GoBack"/>
+            <w:bookmarkEnd w:id="0"/>
+          </w:p>
+          <w:p>
+            <w:pPr>
+              <w:rPr>
+                <w:rFonts w:ascii="Corbel" w:hAnsi="Corbel"/>
+                <w:sz w:val="16"/>
+                <w:szCs w:val="16"/>
+              </w:rPr>
+            </w:pPr>
+            <w:r>
+              <w:rPr>
+                <w:rFonts w:ascii="Corbel" w:hAnsi="Corbel"/>
+                <w:sz w:val="16"/>
+                <w:szCs w:val="16"/>
+              </w:rPr>
+              <w:t xml:space="preserve">    public static void main(String[] </w:t>
+            </w:r>
+            <w:proofErr w:type="spellStart"/>
+            <w:r>
+              <w:rPr>
+                <w:rFonts w:ascii="Corbel" w:hAnsi="Corbel"/>
+                <w:sz w:val="16"/>
+                <w:szCs w:val="16"/>
+              </w:rPr>
+              <w:t>args</w:t>
+            </w:r>
+            <w:proofErr w:type="spellEnd"/>
+            <w:r>
+              <w:rPr>
+                <w:rFonts w:ascii="Corbel" w:hAnsi="Corbel"/>
+                <w:sz w:val="16"/>
+                <w:szCs w:val="16"/>
+              </w:rPr>
+              <w:t>) {</w:t>
+            </w:r>
+          </w:p>
+          <w:p>
+            <w:pPr>
+              <w:rPr>
+                <w:rFonts w:ascii="Corbel" w:hAnsi="Corbel"/>
+                <w:sz w:val="16"/>
+                <w:szCs w:val="16"/>
+              </w:rPr>
+            </w:pPr>
+          </w:p>
+          <w:p>
+            <w:pPr>
+              <w:rPr>
+                <w:rFonts w:ascii="Corbel" w:hAnsi="Corbel"/>
+                <w:sz w:val="16"/>
+                <w:szCs w:val="16"/>
+              </w:rPr>
+            </w:pPr>
+            <w:r>
+              <w:rPr>
+                <w:rFonts w:ascii="Corbel" w:hAnsi="Corbel"/>
+                <w:sz w:val="16"/>
+                <w:szCs w:val="16"/>
+              </w:rPr>
+              <w:t xml:space="preserve">      </w:t>
+            </w:r>
+          </w:p>
+          <w:p>
+            <w:pPr>
+              <w:rPr>
+                <w:rFonts w:ascii="Corbel" w:hAnsi="Corbel"/>
+                <w:sz w:val="16"/>
+                <w:szCs w:val="16"/>
+              </w:rPr>
+            </w:pPr>
+            <w:r>
+              <w:rPr>
+                <w:rFonts w:ascii="Corbel" w:hAnsi="Corbel"/>
+                <w:sz w:val="16"/>
+                <w:szCs w:val="16"/>
+              </w:rPr>
+              <w:t>    User u1=Driver2::notification;</w:t>
+            </w:r>
+          </w:p>
+          <w:p>
+            <w:pPr>
+              <w:rPr>
+                <w:rFonts w:ascii="Corbel" w:hAnsi="Corbel"/>
+                <w:sz w:val="16"/>
+                <w:szCs w:val="16"/>
+              </w:rPr>
+            </w:pPr>
+            <w:r>
+              <w:rPr>
+                <w:rFonts w:ascii="Corbel" w:hAnsi="Corbel"/>
+                <w:sz w:val="16"/>
+                <w:szCs w:val="16"/>
+              </w:rPr>
+              <w:t>    u1.placedOrderNotification();</w:t>
+            </w:r>
+          </w:p>
+          <w:p>
+            <w:pPr>
+              <w:rPr>
+                <w:rFonts w:ascii="Corbel" w:hAnsi="Corbel"/>
+                <w:sz w:val="16"/>
+                <w:szCs w:val="16"/>
+              </w:rPr>
+            </w:pPr>
+          </w:p>
+          <w:p>
+            <w:pPr>
+              <w:rPr>
+                <w:rFonts w:ascii="Corbel" w:hAnsi="Corbel"/>
+                <w:sz w:val="16"/>
+                <w:szCs w:val="16"/>
+              </w:rPr>
+            </w:pPr>
+            <w:r>
+              <w:rPr>
+                <w:rFonts w:ascii="Corbel" w:hAnsi="Corbel"/>
+                <w:sz w:val="16"/>
+                <w:szCs w:val="16"/>
+              </w:rPr>
+              <w:t>    }</w:t>
+            </w:r>
+          </w:p>
+          <w:p>
+            <w:pPr>
+              <w:rPr>
+                <w:rFonts w:ascii="Corbel" w:hAnsi="Corbel"/>
+                <w:sz w:val="16"/>
+                <w:szCs w:val="16"/>
+              </w:rPr>
+            </w:pPr>
+            <w:r>
+              <w:rPr>
+                <w:rFonts w:ascii="Corbel" w:hAnsi="Corbel"/>
+                <w:sz w:val="16"/>
+                <w:szCs w:val="16"/>
+              </w:rPr>
+              <w:t>    static void  notification(){</w:t>
+            </w:r>
+          </w:p>
+          <w:p>
+            <w:pPr>
+              <w:rPr>
+                <w:rFonts w:ascii="Corbel" w:hAnsi="Corbel"/>
+                <w:sz w:val="16"/>
+                <w:szCs w:val="16"/>
+              </w:rPr>
+            </w:pPr>
+            <w:r>
+              <w:rPr>
+                <w:rFonts w:ascii="Corbel" w:hAnsi="Corbel"/>
+                <w:sz w:val="16"/>
+                <w:szCs w:val="16"/>
+              </w:rPr>
+              <w:t xml:space="preserve">        </w:t>
+            </w:r>
+            <w:proofErr w:type="spellStart"/>
+            <w:proofErr w:type="gramStart"/>
+            <w:r>
+              <w:rPr>
+                <w:rFonts w:ascii="Corbel" w:hAnsi="Corbel"/>
+                <w:sz w:val="16"/>
+                <w:szCs w:val="16"/>
+              </w:rPr>
+              <w:t>System.out.println</w:t>
+            </w:r>
+            <w:proofErr w:type="spellEnd"/>
+            <w:r>
+              <w:rPr>
+                <w:rFonts w:ascii="Corbel" w:hAnsi="Corbel"/>
+                <w:sz w:val="16"/>
+                <w:szCs w:val="16"/>
+              </w:rPr>
+              <w:t>(</w:t>
+            </w:r>
+            <w:proofErr w:type="gramEnd"/>
+            <w:r>
+              <w:rPr>
+                <w:rFonts w:ascii="Corbel" w:hAnsi="Corbel"/>
+                <w:sz w:val="16"/>
+                <w:szCs w:val="16"/>
+              </w:rPr>
+              <w:t>" Your order placed successfully..!");</w:t>
+            </w:r>
+          </w:p>
+          <w:p>
+            <w:pPr>
+              <w:rPr>
+                <w:rFonts w:ascii="Corbel" w:hAnsi="Corbel"/>
+                <w:sz w:val="16"/>
+                <w:szCs w:val="16"/>
+              </w:rPr>
+            </w:pPr>
+            <w:r>
+              <w:rPr>
+                <w:rFonts w:ascii="Corbel" w:hAnsi="Corbel"/>
+                <w:sz w:val="16"/>
+                <w:szCs w:val="16"/>
+              </w:rPr>
+              <w:t>    }</w:t>
+            </w:r>
+          </w:p>
+          <w:p>
+            <w:pPr>
+              <w:rPr>
+                <w:rFonts w:ascii="Corbel" w:hAnsi="Corbel"/>
+                <w:sz w:val="16"/>
+                <w:szCs w:val="16"/>
+              </w:rPr>
+            </w:pPr>
+            <w:r>
+              <w:rPr>
+                <w:rFonts w:ascii="Corbel" w:hAnsi="Corbel"/>
+                <w:sz w:val="16"/>
+                <w:szCs w:val="16"/>
+              </w:rPr>
+              <w:t xml:space="preserve">}   </w:t>
+            </w:r>
+          </w:p>
+          <w:p>
+            <w:pPr>
+              <w:rPr>
+                <w:rFonts w:ascii="Corbel" w:hAnsi="Corbel"/>
+                <w:sz w:val="16"/>
+                <w:szCs w:val="16"/>
+              </w:rPr>
+            </w:pPr>
+            <w:r>
+              <w:rPr>
+                <w:rFonts w:ascii="Corbel" w:hAnsi="Corbel"/>
+                <w:sz w:val="16"/>
+                <w:szCs w:val="16"/>
+              </w:rPr>
+              <w:t>interface User{</w:t>
+            </w:r>
+          </w:p>
+          <w:p>
+            <w:pPr>
+              <w:rPr>
+                <w:rFonts w:ascii="Corbel" w:hAnsi="Corbel"/>
+                <w:sz w:val="16"/>
+                <w:szCs w:val="16"/>
+              </w:rPr>
+            </w:pPr>
+            <w:r>
+              <w:rPr>
+                <w:rFonts w:ascii="Corbel" w:hAnsi="Corbel"/>
+                <w:sz w:val="16"/>
+                <w:szCs w:val="16"/>
+              </w:rPr>
+              <w:t xml:space="preserve">    void </w:t>
+            </w:r>
+            <w:proofErr w:type="spellStart"/>
+            <w:r>
+              <w:rPr>
+                <w:rFonts w:ascii="Corbel" w:hAnsi="Corbel"/>
+                <w:sz w:val="16"/>
+                <w:szCs w:val="16"/>
+              </w:rPr>
+              <w:t>placedOrderNotification</w:t>
+            </w:r>
+            <w:proofErr w:type="spellEnd"/>
+            <w:r>
+              <w:rPr>
+                <w:rFonts w:ascii="Corbel" w:hAnsi="Corbel"/>
+                <w:sz w:val="16"/>
+                <w:szCs w:val="16"/>
+              </w:rPr>
+              <w:t>();</w:t>
+            </w:r>
+          </w:p>
+          <w:p>
+            <w:pPr>
+              <w:rPr>
+                <w:rFonts w:ascii="Corbel" w:hAnsi="Corbel"/>
+                <w:sz w:val="16"/>
+                <w:szCs w:val="16"/>
+              </w:rPr>
+            </w:pPr>
+            <w:r>
+              <w:rPr>
+                <w:rFonts w:ascii="Corbel" w:hAnsi="Corbel"/>
+                <w:sz w:val="16"/>
+                <w:szCs w:val="16"/>
+              </w:rPr>
+              <w:t>}</w:t>
+            </w:r>
+          </w:p>
+          <w:p>
+            <w:pPr>
+              <w:rPr>
+                <w:rFonts w:ascii="Corbel" w:hAnsi="Corbel"/>
+                <w:sz w:val="16"/>
+                <w:szCs w:val="16"/>
+              </w:rPr>
+            </w:pPr>
+          </w:p>
+        </w:tc>
+      </w:tr>
+      <w:tr>
+        <w:tc>
+          <w:tcPr>
+            <w:tcW w:w="10790" w:type="dxa"/>
+          </w:tcPr>
+          <w:p>
+            <w:pPr>
+              <w:rPr>
+                <w:rFonts w:ascii="Corbel" w:hAnsi="Corbel"/>
+                <w:sz w:val="16"/>
+                <w:szCs w:val="16"/>
+              </w:rPr>
+            </w:pPr>
+            <w:r>
+              <w:rPr>
+                <w:rFonts w:ascii="Corbel" w:hAnsi="Corbel"/>
+                <w:sz w:val="16"/>
+                <w:szCs w:val="16"/>
+              </w:rPr>
+              <w:t>Your order placed successfully..!</w:t>
+            </w:r>
+          </w:p>
+        </w:tc>
+      </w:tr>
+    </w:tbl>
     <w:p>
       <w:pPr>
         <w:rPr>
@@ -17675,6 +18657,7 @@
                       <w:sz w:val="16"/>
                       <w:szCs w:val="16"/>
                     </w:rPr>
+                    <w:lastRenderedPageBreak/>
                     <w:t>Difference between compiler and interpreter?</w:t>
                   </w:r>
                   <w:r>
@@ -18898,11 +19881,8 @@
                       <w:sz w:val="16"/>
                       <w:szCs w:val="16"/>
                     </w:rPr>
-                    <w:lastRenderedPageBreak/>
                     <w:t>Explain tokens in java</w:t>
                   </w:r>
-                  <w:bookmarkStart w:id="0" w:name="_GoBack"/>
-                  <w:bookmarkEnd w:id="0"/>
                 </w:p>
               </w:tc>
             </w:tr>
@@ -20680,7 +21660,6 @@
                       <w:sz w:val="16"/>
                       <w:szCs w:val="16"/>
                     </w:rPr>
-                    <w:lastRenderedPageBreak/>
                     <w:t>Control flow statements</w:t>
                   </w:r>
                 </w:p>
@@ -21436,6 +22415,7 @@
                       <w:sz w:val="16"/>
                       <w:szCs w:val="16"/>
                     </w:rPr>
+                    <w:lastRenderedPageBreak/>
                     <w:t>using * and / operator</w:t>
                   </w:r>
                 </w:p>
@@ -22574,7 +23554,6 @@
                       <w:sz w:val="16"/>
                       <w:szCs w:val="16"/>
                     </w:rPr>
-                    <w:lastRenderedPageBreak/>
                     <w:t>LCM and HCF</w:t>
                   </w:r>
                 </w:p>
@@ -23359,6 +24338,7 @@
                       <w:sz w:val="16"/>
                       <w:szCs w:val="16"/>
                     </w:rPr>
+                    <w:lastRenderedPageBreak/>
                     <w:t>Catlon</w:t>
                   </w:r>
                   <w:proofErr w:type="spellEnd"/>
@@ -25099,6 +26079,7 @@
                       <w:sz w:val="16"/>
                       <w:szCs w:val="16"/>
                     </w:rPr>
+                    <w:lastRenderedPageBreak/>
                     <w:t xml:space="preserve">Explain   </w:t>
                   </w:r>
                   <w:r>
@@ -26513,7 +27494,6 @@
                       <w:sz w:val="16"/>
                       <w:szCs w:val="16"/>
                     </w:rPr>
-                    <w:lastRenderedPageBreak/>
                     <w:t>Why we use OOPs principal</w:t>
                   </w:r>
                 </w:p>
@@ -27120,6 +28100,7 @@
                       <w:sz w:val="16"/>
                       <w:szCs w:val="16"/>
                     </w:rPr>
+                    <w:lastRenderedPageBreak/>
                     <w:t>Why we use super statement and this statement and there difference</w:t>
                   </w:r>
                 </w:p>
@@ -28287,7 +29268,6 @@
                       <w:sz w:val="16"/>
                       <w:szCs w:val="16"/>
                     </w:rPr>
-                    <w:lastRenderedPageBreak/>
                     <w:t>Explain try , catch and finally block</w:t>
                   </w:r>
                 </w:p>
@@ -28975,6 +29955,7 @@
                       <w:sz w:val="16"/>
                       <w:szCs w:val="16"/>
                     </w:rPr>
+                    <w:lastRenderedPageBreak/>
                     <w:t xml:space="preserve">Modifiers </w:t>
                   </w:r>
                   <w:proofErr w:type="spellStart"/>
@@ -30260,7 +31241,6 @@
                       <w:sz w:val="16"/>
                       <w:szCs w:val="16"/>
                     </w:rPr>
-                    <w:lastRenderedPageBreak/>
                     <w:t>Explain Why strings are immutable in java?</w:t>
                   </w:r>
                 </w:p>
@@ -30690,6 +31670,7 @@
                       <w:sz w:val="16"/>
                       <w:szCs w:val="16"/>
                     </w:rPr>
+                    <w:lastRenderedPageBreak/>
                     <w:t>Collections in java</w:t>
                   </w:r>
                 </w:p>
@@ -32391,7 +33372,7 @@
           <w:rPr>
             <w:noProof/>
           </w:rPr>
-          <w:t>20</w:t>
+          <w:t>21</w:t>
         </w:r>
         <w:r>
           <w:rPr>
@@ -32664,16 +33645,16 @@
     </w:lvl>
   </w:abstractNum>
   <w:abstractNum w:abstractNumId="2" w15:restartNumberingAfterBreak="0">
-    <w:nsid w:val="21D06BC8"/>
+    <w:nsid w:val="15EC3043"/>
     <w:multiLevelType w:val="hybridMultilevel"/>
-    <w:tmpl w:val="59183EBA"/>
+    <w:tmpl w:val="4E82586C"/>
     <w:lvl w:ilvl="0" w:tplc="5CA22C5A">
       <w:start w:val="1"/>
       <w:numFmt w:val="bullet"/>
       <w:lvlText w:val="-"/>
       <w:lvlJc w:val="left"/>
       <w:pPr>
-        <w:ind w:left="1440" w:hanging="360"/>
+        <w:ind w:left="720" w:hanging="360"/>
       </w:pPr>
       <w:rPr>
         <w:rFonts w:ascii="Arial" w:hAnsi="Arial" w:hint="default"/>
@@ -32685,7 +33666,7 @@
       <w:lvlText w:val="o"/>
       <w:lvlJc w:val="left"/>
       <w:pPr>
-        <w:ind w:left="2160" w:hanging="360"/>
+        <w:ind w:left="1440" w:hanging="360"/>
       </w:pPr>
       <w:rPr>
         <w:rFonts w:ascii="Courier New" w:hAnsi="Courier New" w:cs="Courier New" w:hint="default"/>
@@ -32697,7 +33678,7 @@
       <w:lvlText w:val=""/>
       <w:lvlJc w:val="left"/>
       <w:pPr>
-        <w:ind w:left="2880" w:hanging="360"/>
+        <w:ind w:left="2160" w:hanging="360"/>
       </w:pPr>
       <w:rPr>
         <w:rFonts w:ascii="Wingdings" w:hAnsi="Wingdings" w:hint="default"/>
@@ -32709,7 +33690,7 @@
       <w:lvlText w:val=""/>
       <w:lvlJc w:val="left"/>
       <w:pPr>
-        <w:ind w:left="3600" w:hanging="360"/>
+        <w:ind w:left="2880" w:hanging="360"/>
       </w:pPr>
       <w:rPr>
         <w:rFonts w:ascii="Symbol" w:hAnsi="Symbol" w:hint="default"/>
@@ -32721,7 +33702,7 @@
       <w:lvlText w:val="o"/>
       <w:lvlJc w:val="left"/>
       <w:pPr>
-        <w:ind w:left="4320" w:hanging="360"/>
+        <w:ind w:left="3600" w:hanging="360"/>
       </w:pPr>
       <w:rPr>
         <w:rFonts w:ascii="Courier New" w:hAnsi="Courier New" w:cs="Courier New" w:hint="default"/>
@@ -32733,7 +33714,7 @@
       <w:lvlText w:val=""/>
       <w:lvlJc w:val="left"/>
       <w:pPr>
-        <w:ind w:left="5040" w:hanging="360"/>
+        <w:ind w:left="4320" w:hanging="360"/>
       </w:pPr>
       <w:rPr>
         <w:rFonts w:ascii="Wingdings" w:hAnsi="Wingdings" w:hint="default"/>
@@ -32745,7 +33726,7 @@
       <w:lvlText w:val=""/>
       <w:lvlJc w:val="left"/>
       <w:pPr>
-        <w:ind w:left="5760" w:hanging="360"/>
+        <w:ind w:left="5040" w:hanging="360"/>
       </w:pPr>
       <w:rPr>
         <w:rFonts w:ascii="Symbol" w:hAnsi="Symbol" w:hint="default"/>
@@ -32757,7 +33738,7 @@
       <w:lvlText w:val="o"/>
       <w:lvlJc w:val="left"/>
       <w:pPr>
-        <w:ind w:left="6480" w:hanging="360"/>
+        <w:ind w:left="5760" w:hanging="360"/>
       </w:pPr>
       <w:rPr>
         <w:rFonts w:ascii="Courier New" w:hAnsi="Courier New" w:cs="Courier New" w:hint="default"/>
@@ -32769,7 +33750,7 @@
       <w:lvlText w:val=""/>
       <w:lvlJc w:val="left"/>
       <w:pPr>
-        <w:ind w:left="7200" w:hanging="360"/>
+        <w:ind w:left="6480" w:hanging="360"/>
       </w:pPr>
       <w:rPr>
         <w:rFonts w:ascii="Wingdings" w:hAnsi="Wingdings" w:hint="default"/>
@@ -32777,9 +33758,9 @@
     </w:lvl>
   </w:abstractNum>
   <w:abstractNum w:abstractNumId="3" w15:restartNumberingAfterBreak="0">
-    <w:nsid w:val="2242764F"/>
+    <w:nsid w:val="21D06BC8"/>
     <w:multiLevelType w:val="hybridMultilevel"/>
-    <w:tmpl w:val="F5F093BA"/>
+    <w:tmpl w:val="59183EBA"/>
     <w:lvl w:ilvl="0" w:tplc="5CA22C5A">
       <w:start w:val="1"/>
       <w:numFmt w:val="bullet"/>
@@ -32890,16 +33871,16 @@
     </w:lvl>
   </w:abstractNum>
   <w:abstractNum w:abstractNumId="4" w15:restartNumberingAfterBreak="0">
-    <w:nsid w:val="2A5671D5"/>
+    <w:nsid w:val="2242764F"/>
     <w:multiLevelType w:val="hybridMultilevel"/>
-    <w:tmpl w:val="7FB238EC"/>
+    <w:tmpl w:val="F5F093BA"/>
     <w:lvl w:ilvl="0" w:tplc="5CA22C5A">
       <w:start w:val="1"/>
       <w:numFmt w:val="bullet"/>
       <w:lvlText w:val="-"/>
       <w:lvlJc w:val="left"/>
       <w:pPr>
-        <w:ind w:left="720" w:hanging="360"/>
+        <w:ind w:left="1440" w:hanging="360"/>
       </w:pPr>
       <w:rPr>
         <w:rFonts w:ascii="Arial" w:hAnsi="Arial" w:hint="default"/>
@@ -32911,7 +33892,7 @@
       <w:lvlText w:val="o"/>
       <w:lvlJc w:val="left"/>
       <w:pPr>
-        <w:ind w:left="1440" w:hanging="360"/>
+        <w:ind w:left="2160" w:hanging="360"/>
       </w:pPr>
       <w:rPr>
         <w:rFonts w:ascii="Courier New" w:hAnsi="Courier New" w:cs="Courier New" w:hint="default"/>
@@ -32923,7 +33904,7 @@
       <w:lvlText w:val=""/>
       <w:lvlJc w:val="left"/>
       <w:pPr>
-        <w:ind w:left="2160" w:hanging="360"/>
+        <w:ind w:left="2880" w:hanging="360"/>
       </w:pPr>
       <w:rPr>
         <w:rFonts w:ascii="Wingdings" w:hAnsi="Wingdings" w:hint="default"/>
@@ -32935,7 +33916,7 @@
       <w:lvlText w:val=""/>
       <w:lvlJc w:val="left"/>
       <w:pPr>
-        <w:ind w:left="2880" w:hanging="360"/>
+        <w:ind w:left="3600" w:hanging="360"/>
       </w:pPr>
       <w:rPr>
         <w:rFonts w:ascii="Symbol" w:hAnsi="Symbol" w:hint="default"/>
@@ -32947,7 +33928,7 @@
       <w:lvlText w:val="o"/>
       <w:lvlJc w:val="left"/>
       <w:pPr>
-        <w:ind w:left="3600" w:hanging="360"/>
+        <w:ind w:left="4320" w:hanging="360"/>
       </w:pPr>
       <w:rPr>
         <w:rFonts w:ascii="Courier New" w:hAnsi="Courier New" w:cs="Courier New" w:hint="default"/>
@@ -32959,7 +33940,7 @@
       <w:lvlText w:val=""/>
       <w:lvlJc w:val="left"/>
       <w:pPr>
-        <w:ind w:left="4320" w:hanging="360"/>
+        <w:ind w:left="5040" w:hanging="360"/>
       </w:pPr>
       <w:rPr>
         <w:rFonts w:ascii="Wingdings" w:hAnsi="Wingdings" w:hint="default"/>
@@ -32971,7 +33952,7 @@
       <w:lvlText w:val=""/>
       <w:lvlJc w:val="left"/>
       <w:pPr>
-        <w:ind w:left="5040" w:hanging="360"/>
+        <w:ind w:left="5760" w:hanging="360"/>
       </w:pPr>
       <w:rPr>
         <w:rFonts w:ascii="Symbol" w:hAnsi="Symbol" w:hint="default"/>
@@ -32983,7 +33964,7 @@
       <w:lvlText w:val="o"/>
       <w:lvlJc w:val="left"/>
       <w:pPr>
-        <w:ind w:left="5760" w:hanging="360"/>
+        <w:ind w:left="6480" w:hanging="360"/>
       </w:pPr>
       <w:rPr>
         <w:rFonts w:ascii="Courier New" w:hAnsi="Courier New" w:cs="Courier New" w:hint="default"/>
@@ -32995,7 +33976,7 @@
       <w:lvlText w:val=""/>
       <w:lvlJc w:val="left"/>
       <w:pPr>
-        <w:ind w:left="6480" w:hanging="360"/>
+        <w:ind w:left="7200" w:hanging="360"/>
       </w:pPr>
       <w:rPr>
         <w:rFonts w:ascii="Wingdings" w:hAnsi="Wingdings" w:hint="default"/>
@@ -33003,9 +33984,9 @@
     </w:lvl>
   </w:abstractNum>
   <w:abstractNum w:abstractNumId="5" w15:restartNumberingAfterBreak="0">
-    <w:nsid w:val="2CCB1E2B"/>
+    <w:nsid w:val="2A5671D5"/>
     <w:multiLevelType w:val="hybridMultilevel"/>
-    <w:tmpl w:val="26C23A6A"/>
+    <w:tmpl w:val="7FB238EC"/>
     <w:lvl w:ilvl="0" w:tplc="5CA22C5A">
       <w:start w:val="1"/>
       <w:numFmt w:val="bullet"/>
@@ -33116,9 +34097,9 @@
     </w:lvl>
   </w:abstractNum>
   <w:abstractNum w:abstractNumId="6" w15:restartNumberingAfterBreak="0">
-    <w:nsid w:val="2EA816DD"/>
+    <w:nsid w:val="2CCB1E2B"/>
     <w:multiLevelType w:val="hybridMultilevel"/>
-    <w:tmpl w:val="BB44A664"/>
+    <w:tmpl w:val="26C23A6A"/>
     <w:lvl w:ilvl="0" w:tplc="5CA22C5A">
       <w:start w:val="1"/>
       <w:numFmt w:val="bullet"/>
@@ -33229,16 +34210,16 @@
     </w:lvl>
   </w:abstractNum>
   <w:abstractNum w:abstractNumId="7" w15:restartNumberingAfterBreak="0">
-    <w:nsid w:val="35DC0544"/>
+    <w:nsid w:val="2EA816DD"/>
     <w:multiLevelType w:val="hybridMultilevel"/>
-    <w:tmpl w:val="68586F3A"/>
+    <w:tmpl w:val="BB44A664"/>
     <w:lvl w:ilvl="0" w:tplc="5CA22C5A">
       <w:start w:val="1"/>
       <w:numFmt w:val="bullet"/>
       <w:lvlText w:val="-"/>
       <w:lvlJc w:val="left"/>
       <w:pPr>
-        <w:ind w:left="1440" w:hanging="360"/>
+        <w:ind w:left="720" w:hanging="360"/>
       </w:pPr>
       <w:rPr>
         <w:rFonts w:ascii="Arial" w:hAnsi="Arial" w:hint="default"/>
@@ -33250,7 +34231,7 @@
       <w:lvlText w:val="o"/>
       <w:lvlJc w:val="left"/>
       <w:pPr>
-        <w:ind w:left="2160" w:hanging="360"/>
+        <w:ind w:left="1440" w:hanging="360"/>
       </w:pPr>
       <w:rPr>
         <w:rFonts w:ascii="Courier New" w:hAnsi="Courier New" w:cs="Courier New" w:hint="default"/>
@@ -33262,7 +34243,7 @@
       <w:lvlText w:val=""/>
       <w:lvlJc w:val="left"/>
       <w:pPr>
-        <w:ind w:left="2880" w:hanging="360"/>
+        <w:ind w:left="2160" w:hanging="360"/>
       </w:pPr>
       <w:rPr>
         <w:rFonts w:ascii="Wingdings" w:hAnsi="Wingdings" w:hint="default"/>
@@ -33274,7 +34255,7 @@
       <w:lvlText w:val=""/>
       <w:lvlJc w:val="left"/>
       <w:pPr>
-        <w:ind w:left="3600" w:hanging="360"/>
+        <w:ind w:left="2880" w:hanging="360"/>
       </w:pPr>
       <w:rPr>
         <w:rFonts w:ascii="Symbol" w:hAnsi="Symbol" w:hint="default"/>
@@ -33286,7 +34267,7 @@
       <w:lvlText w:val="o"/>
       <w:lvlJc w:val="left"/>
       <w:pPr>
-        <w:ind w:left="4320" w:hanging="360"/>
+        <w:ind w:left="3600" w:hanging="360"/>
       </w:pPr>
       <w:rPr>
         <w:rFonts w:ascii="Courier New" w:hAnsi="Courier New" w:cs="Courier New" w:hint="default"/>
@@ -33298,7 +34279,7 @@
       <w:lvlText w:val=""/>
       <w:lvlJc w:val="left"/>
       <w:pPr>
-        <w:ind w:left="5040" w:hanging="360"/>
+        <w:ind w:left="4320" w:hanging="360"/>
       </w:pPr>
       <w:rPr>
         <w:rFonts w:ascii="Wingdings" w:hAnsi="Wingdings" w:hint="default"/>
@@ -33310,7 +34291,7 @@
       <w:lvlText w:val=""/>
       <w:lvlJc w:val="left"/>
       <w:pPr>
-        <w:ind w:left="5760" w:hanging="360"/>
+        <w:ind w:left="5040" w:hanging="360"/>
       </w:pPr>
       <w:rPr>
         <w:rFonts w:ascii="Symbol" w:hAnsi="Symbol" w:hint="default"/>
@@ -33322,7 +34303,7 @@
       <w:lvlText w:val="o"/>
       <w:lvlJc w:val="left"/>
       <w:pPr>
-        <w:ind w:left="6480" w:hanging="360"/>
+        <w:ind w:left="5760" w:hanging="360"/>
       </w:pPr>
       <w:rPr>
         <w:rFonts w:ascii="Courier New" w:hAnsi="Courier New" w:cs="Courier New" w:hint="default"/>
@@ -33334,7 +34315,7 @@
       <w:lvlText w:val=""/>
       <w:lvlJc w:val="left"/>
       <w:pPr>
-        <w:ind w:left="7200" w:hanging="360"/>
+        <w:ind w:left="6480" w:hanging="360"/>
       </w:pPr>
       <w:rPr>
         <w:rFonts w:ascii="Wingdings" w:hAnsi="Wingdings" w:hint="default"/>
@@ -33342,16 +34323,16 @@
     </w:lvl>
   </w:abstractNum>
   <w:abstractNum w:abstractNumId="8" w15:restartNumberingAfterBreak="0">
-    <w:nsid w:val="37312378"/>
+    <w:nsid w:val="35DC0544"/>
     <w:multiLevelType w:val="hybridMultilevel"/>
-    <w:tmpl w:val="E730D0A2"/>
+    <w:tmpl w:val="68586F3A"/>
     <w:lvl w:ilvl="0" w:tplc="5CA22C5A">
       <w:start w:val="1"/>
       <w:numFmt w:val="bullet"/>
       <w:lvlText w:val="-"/>
       <w:lvlJc w:val="left"/>
       <w:pPr>
-        <w:ind w:left="720" w:hanging="360"/>
+        <w:ind w:left="1440" w:hanging="360"/>
       </w:pPr>
       <w:rPr>
         <w:rFonts w:ascii="Arial" w:hAnsi="Arial" w:hint="default"/>
@@ -33363,7 +34344,7 @@
       <w:lvlText w:val="o"/>
       <w:lvlJc w:val="left"/>
       <w:pPr>
-        <w:ind w:left="1440" w:hanging="360"/>
+        <w:ind w:left="2160" w:hanging="360"/>
       </w:pPr>
       <w:rPr>
         <w:rFonts w:ascii="Courier New" w:hAnsi="Courier New" w:cs="Courier New" w:hint="default"/>
@@ -33375,7 +34356,7 @@
       <w:lvlText w:val=""/>
       <w:lvlJc w:val="left"/>
       <w:pPr>
-        <w:ind w:left="2160" w:hanging="360"/>
+        <w:ind w:left="2880" w:hanging="360"/>
       </w:pPr>
       <w:rPr>
         <w:rFonts w:ascii="Wingdings" w:hAnsi="Wingdings" w:hint="default"/>
@@ -33387,7 +34368,7 @@
       <w:lvlText w:val=""/>
       <w:lvlJc w:val="left"/>
       <w:pPr>
-        <w:ind w:left="2880" w:hanging="360"/>
+        <w:ind w:left="3600" w:hanging="360"/>
       </w:pPr>
       <w:rPr>
         <w:rFonts w:ascii="Symbol" w:hAnsi="Symbol" w:hint="default"/>
@@ -33399,7 +34380,7 @@
       <w:lvlText w:val="o"/>
       <w:lvlJc w:val="left"/>
       <w:pPr>
-        <w:ind w:left="3600" w:hanging="360"/>
+        <w:ind w:left="4320" w:hanging="360"/>
       </w:pPr>
       <w:rPr>
         <w:rFonts w:ascii="Courier New" w:hAnsi="Courier New" w:cs="Courier New" w:hint="default"/>
@@ -33411,7 +34392,7 @@
       <w:lvlText w:val=""/>
       <w:lvlJc w:val="left"/>
       <w:pPr>
-        <w:ind w:left="4320" w:hanging="360"/>
+        <w:ind w:left="5040" w:hanging="360"/>
       </w:pPr>
       <w:rPr>
         <w:rFonts w:ascii="Wingdings" w:hAnsi="Wingdings" w:hint="default"/>
@@ -33423,7 +34404,7 @@
       <w:lvlText w:val=""/>
       <w:lvlJc w:val="left"/>
       <w:pPr>
-        <w:ind w:left="5040" w:hanging="360"/>
+        <w:ind w:left="5760" w:hanging="360"/>
       </w:pPr>
       <w:rPr>
         <w:rFonts w:ascii="Symbol" w:hAnsi="Symbol" w:hint="default"/>
@@ -33435,7 +34416,7 @@
       <w:lvlText w:val="o"/>
       <w:lvlJc w:val="left"/>
       <w:pPr>
-        <w:ind w:left="5760" w:hanging="360"/>
+        <w:ind w:left="6480" w:hanging="360"/>
       </w:pPr>
       <w:rPr>
         <w:rFonts w:ascii="Courier New" w:hAnsi="Courier New" w:cs="Courier New" w:hint="default"/>
@@ -33447,7 +34428,7 @@
       <w:lvlText w:val=""/>
       <w:lvlJc w:val="left"/>
       <w:pPr>
-        <w:ind w:left="6480" w:hanging="360"/>
+        <w:ind w:left="7200" w:hanging="360"/>
       </w:pPr>
       <w:rPr>
         <w:rFonts w:ascii="Wingdings" w:hAnsi="Wingdings" w:hint="default"/>
@@ -33455,9 +34436,9 @@
     </w:lvl>
   </w:abstractNum>
   <w:abstractNum w:abstractNumId="9" w15:restartNumberingAfterBreak="0">
-    <w:nsid w:val="49D116E1"/>
+    <w:nsid w:val="37312378"/>
     <w:multiLevelType w:val="hybridMultilevel"/>
-    <w:tmpl w:val="B61E5358"/>
+    <w:tmpl w:val="E730D0A2"/>
     <w:lvl w:ilvl="0" w:tplc="5CA22C5A">
       <w:start w:val="1"/>
       <w:numFmt w:val="bullet"/>
@@ -33568,9 +34549,9 @@
     </w:lvl>
   </w:abstractNum>
   <w:abstractNum w:abstractNumId="10" w15:restartNumberingAfterBreak="0">
-    <w:nsid w:val="55932C6E"/>
+    <w:nsid w:val="443F5B6C"/>
     <w:multiLevelType w:val="hybridMultilevel"/>
-    <w:tmpl w:val="63647952"/>
+    <w:tmpl w:val="E9C00BC0"/>
     <w:lvl w:ilvl="0" w:tplc="5CA22C5A">
       <w:start w:val="1"/>
       <w:numFmt w:val="bullet"/>
@@ -33681,9 +34662,9 @@
     </w:lvl>
   </w:abstractNum>
   <w:abstractNum w:abstractNumId="11" w15:restartNumberingAfterBreak="0">
-    <w:nsid w:val="59D450B7"/>
+    <w:nsid w:val="49D116E1"/>
     <w:multiLevelType w:val="hybridMultilevel"/>
-    <w:tmpl w:val="A0B25622"/>
+    <w:tmpl w:val="B61E5358"/>
     <w:lvl w:ilvl="0" w:tplc="5CA22C5A">
       <w:start w:val="1"/>
       <w:numFmt w:val="bullet"/>
@@ -33794,16 +34775,16 @@
     </w:lvl>
   </w:abstractNum>
   <w:abstractNum w:abstractNumId="12" w15:restartNumberingAfterBreak="0">
-    <w:nsid w:val="60295FB7"/>
+    <w:nsid w:val="55932C6E"/>
     <w:multiLevelType w:val="hybridMultilevel"/>
-    <w:tmpl w:val="6EFAC6B6"/>
+    <w:tmpl w:val="63647952"/>
     <w:lvl w:ilvl="0" w:tplc="5CA22C5A">
       <w:start w:val="1"/>
       <w:numFmt w:val="bullet"/>
       <w:lvlText w:val="-"/>
       <w:lvlJc w:val="left"/>
       <w:pPr>
-        <w:ind w:left="1440" w:hanging="360"/>
+        <w:ind w:left="720" w:hanging="360"/>
       </w:pPr>
       <w:rPr>
         <w:rFonts w:ascii="Arial" w:hAnsi="Arial" w:hint="default"/>
@@ -33815,7 +34796,7 @@
       <w:lvlText w:val="o"/>
       <w:lvlJc w:val="left"/>
       <w:pPr>
-        <w:ind w:left="2160" w:hanging="360"/>
+        <w:ind w:left="1440" w:hanging="360"/>
       </w:pPr>
       <w:rPr>
         <w:rFonts w:ascii="Courier New" w:hAnsi="Courier New" w:cs="Courier New" w:hint="default"/>
@@ -33827,7 +34808,7 @@
       <w:lvlText w:val=""/>
       <w:lvlJc w:val="left"/>
       <w:pPr>
-        <w:ind w:left="2880" w:hanging="360"/>
+        <w:ind w:left="2160" w:hanging="360"/>
       </w:pPr>
       <w:rPr>
         <w:rFonts w:ascii="Wingdings" w:hAnsi="Wingdings" w:hint="default"/>
@@ -33839,7 +34820,7 @@
       <w:lvlText w:val=""/>
       <w:lvlJc w:val="left"/>
       <w:pPr>
-        <w:ind w:left="3600" w:hanging="360"/>
+        <w:ind w:left="2880" w:hanging="360"/>
       </w:pPr>
       <w:rPr>
         <w:rFonts w:ascii="Symbol" w:hAnsi="Symbol" w:hint="default"/>
@@ -33851,7 +34832,7 @@
       <w:lvlText w:val="o"/>
       <w:lvlJc w:val="left"/>
       <w:pPr>
-        <w:ind w:left="4320" w:hanging="360"/>
+        <w:ind w:left="3600" w:hanging="360"/>
       </w:pPr>
       <w:rPr>
         <w:rFonts w:ascii="Courier New" w:hAnsi="Courier New" w:cs="Courier New" w:hint="default"/>
@@ -33863,7 +34844,7 @@
       <w:lvlText w:val=""/>
       <w:lvlJc w:val="left"/>
       <w:pPr>
-        <w:ind w:left="5040" w:hanging="360"/>
+        <w:ind w:left="4320" w:hanging="360"/>
       </w:pPr>
       <w:rPr>
         <w:rFonts w:ascii="Wingdings" w:hAnsi="Wingdings" w:hint="default"/>
@@ -33875,7 +34856,7 @@
       <w:lvlText w:val=""/>
       <w:lvlJc w:val="left"/>
       <w:pPr>
-        <w:ind w:left="5760" w:hanging="360"/>
+        <w:ind w:left="5040" w:hanging="360"/>
       </w:pPr>
       <w:rPr>
         <w:rFonts w:ascii="Symbol" w:hAnsi="Symbol" w:hint="default"/>
@@ -33887,7 +34868,7 @@
       <w:lvlText w:val="o"/>
       <w:lvlJc w:val="left"/>
       <w:pPr>
-        <w:ind w:left="6480" w:hanging="360"/>
+        <w:ind w:left="5760" w:hanging="360"/>
       </w:pPr>
       <w:rPr>
         <w:rFonts w:ascii="Courier New" w:hAnsi="Courier New" w:cs="Courier New" w:hint="default"/>
@@ -33899,7 +34880,7 @@
       <w:lvlText w:val=""/>
       <w:lvlJc w:val="left"/>
       <w:pPr>
-        <w:ind w:left="7200" w:hanging="360"/>
+        <w:ind w:left="6480" w:hanging="360"/>
       </w:pPr>
       <w:rPr>
         <w:rFonts w:ascii="Wingdings" w:hAnsi="Wingdings" w:hint="default"/>
@@ -33907,9 +34888,9 @@
     </w:lvl>
   </w:abstractNum>
   <w:abstractNum w:abstractNumId="13" w15:restartNumberingAfterBreak="0">
-    <w:nsid w:val="67AA33ED"/>
+    <w:nsid w:val="571808DC"/>
     <w:multiLevelType w:val="hybridMultilevel"/>
-    <w:tmpl w:val="9BE42A1E"/>
+    <w:tmpl w:val="FD646B84"/>
     <w:lvl w:ilvl="0" w:tplc="5CA22C5A">
       <w:start w:val="1"/>
       <w:numFmt w:val="bullet"/>
@@ -34020,16 +35001,16 @@
     </w:lvl>
   </w:abstractNum>
   <w:abstractNum w:abstractNumId="14" w15:restartNumberingAfterBreak="0">
-    <w:nsid w:val="69BF1D0E"/>
+    <w:nsid w:val="59D450B7"/>
     <w:multiLevelType w:val="hybridMultilevel"/>
-    <w:tmpl w:val="C45224D0"/>
+    <w:tmpl w:val="A0B25622"/>
     <w:lvl w:ilvl="0" w:tplc="5CA22C5A">
       <w:start w:val="1"/>
       <w:numFmt w:val="bullet"/>
       <w:lvlText w:val="-"/>
       <w:lvlJc w:val="left"/>
       <w:pPr>
-        <w:ind w:left="1440" w:hanging="360"/>
+        <w:ind w:left="720" w:hanging="360"/>
       </w:pPr>
       <w:rPr>
         <w:rFonts w:ascii="Arial" w:hAnsi="Arial" w:hint="default"/>
@@ -34041,7 +35022,7 @@
       <w:lvlText w:val="o"/>
       <w:lvlJc w:val="left"/>
       <w:pPr>
-        <w:ind w:left="2160" w:hanging="360"/>
+        <w:ind w:left="1440" w:hanging="360"/>
       </w:pPr>
       <w:rPr>
         <w:rFonts w:ascii="Courier New" w:hAnsi="Courier New" w:cs="Courier New" w:hint="default"/>
@@ -34053,7 +35034,7 @@
       <w:lvlText w:val=""/>
       <w:lvlJc w:val="left"/>
       <w:pPr>
-        <w:ind w:left="2880" w:hanging="360"/>
+        <w:ind w:left="2160" w:hanging="360"/>
       </w:pPr>
       <w:rPr>
         <w:rFonts w:ascii="Wingdings" w:hAnsi="Wingdings" w:hint="default"/>
@@ -34065,7 +35046,7 @@
       <w:lvlText w:val=""/>
       <w:lvlJc w:val="left"/>
       <w:pPr>
-        <w:ind w:left="3600" w:hanging="360"/>
+        <w:ind w:left="2880" w:hanging="360"/>
       </w:pPr>
       <w:rPr>
         <w:rFonts w:ascii="Symbol" w:hAnsi="Symbol" w:hint="default"/>
@@ -34077,7 +35058,7 @@
       <w:lvlText w:val="o"/>
       <w:lvlJc w:val="left"/>
       <w:pPr>
-        <w:ind w:left="4320" w:hanging="360"/>
+        <w:ind w:left="3600" w:hanging="360"/>
       </w:pPr>
       <w:rPr>
         <w:rFonts w:ascii="Courier New" w:hAnsi="Courier New" w:cs="Courier New" w:hint="default"/>
@@ -34089,7 +35070,7 @@
       <w:lvlText w:val=""/>
       <w:lvlJc w:val="left"/>
       <w:pPr>
-        <w:ind w:left="5040" w:hanging="360"/>
+        <w:ind w:left="4320" w:hanging="360"/>
       </w:pPr>
       <w:rPr>
         <w:rFonts w:ascii="Wingdings" w:hAnsi="Wingdings" w:hint="default"/>
@@ -34101,7 +35082,7 @@
       <w:lvlText w:val=""/>
       <w:lvlJc w:val="left"/>
       <w:pPr>
-        <w:ind w:left="5760" w:hanging="360"/>
+        <w:ind w:left="5040" w:hanging="360"/>
       </w:pPr>
       <w:rPr>
         <w:rFonts w:ascii="Symbol" w:hAnsi="Symbol" w:hint="default"/>
@@ -34113,7 +35094,7 @@
       <w:lvlText w:val="o"/>
       <w:lvlJc w:val="left"/>
       <w:pPr>
-        <w:ind w:left="6480" w:hanging="360"/>
+        <w:ind w:left="5760" w:hanging="360"/>
       </w:pPr>
       <w:rPr>
         <w:rFonts w:ascii="Courier New" w:hAnsi="Courier New" w:cs="Courier New" w:hint="default"/>
@@ -34125,7 +35106,7 @@
       <w:lvlText w:val=""/>
       <w:lvlJc w:val="left"/>
       <w:pPr>
-        <w:ind w:left="7200" w:hanging="360"/>
+        <w:ind w:left="6480" w:hanging="360"/>
       </w:pPr>
       <w:rPr>
         <w:rFonts w:ascii="Wingdings" w:hAnsi="Wingdings" w:hint="default"/>
@@ -34133,16 +35114,16 @@
     </w:lvl>
   </w:abstractNum>
   <w:abstractNum w:abstractNumId="15" w15:restartNumberingAfterBreak="0">
-    <w:nsid w:val="6A8413CA"/>
+    <w:nsid w:val="60295FB7"/>
     <w:multiLevelType w:val="hybridMultilevel"/>
-    <w:tmpl w:val="C012EC88"/>
+    <w:tmpl w:val="6EFAC6B6"/>
     <w:lvl w:ilvl="0" w:tplc="5CA22C5A">
       <w:start w:val="1"/>
       <w:numFmt w:val="bullet"/>
       <w:lvlText w:val="-"/>
       <w:lvlJc w:val="left"/>
       <w:pPr>
-        <w:ind w:left="720" w:hanging="360"/>
+        <w:ind w:left="1440" w:hanging="360"/>
       </w:pPr>
       <w:rPr>
         <w:rFonts w:ascii="Arial" w:hAnsi="Arial" w:hint="default"/>
@@ -34154,7 +35135,7 @@
       <w:lvlText w:val="o"/>
       <w:lvlJc w:val="left"/>
       <w:pPr>
-        <w:ind w:left="1440" w:hanging="360"/>
+        <w:ind w:left="2160" w:hanging="360"/>
       </w:pPr>
       <w:rPr>
         <w:rFonts w:ascii="Courier New" w:hAnsi="Courier New" w:cs="Courier New" w:hint="default"/>
@@ -34166,7 +35147,7 @@
       <w:lvlText w:val=""/>
       <w:lvlJc w:val="left"/>
       <w:pPr>
-        <w:ind w:left="2160" w:hanging="360"/>
+        <w:ind w:left="2880" w:hanging="360"/>
       </w:pPr>
       <w:rPr>
         <w:rFonts w:ascii="Wingdings" w:hAnsi="Wingdings" w:hint="default"/>
@@ -34178,7 +35159,7 @@
       <w:lvlText w:val=""/>
       <w:lvlJc w:val="left"/>
       <w:pPr>
-        <w:ind w:left="2880" w:hanging="360"/>
+        <w:ind w:left="3600" w:hanging="360"/>
       </w:pPr>
       <w:rPr>
         <w:rFonts w:ascii="Symbol" w:hAnsi="Symbol" w:hint="default"/>
@@ -34190,7 +35171,7 @@
       <w:lvlText w:val="o"/>
       <w:lvlJc w:val="left"/>
       <w:pPr>
-        <w:ind w:left="3600" w:hanging="360"/>
+        <w:ind w:left="4320" w:hanging="360"/>
       </w:pPr>
       <w:rPr>
         <w:rFonts w:ascii="Courier New" w:hAnsi="Courier New" w:cs="Courier New" w:hint="default"/>
@@ -34202,7 +35183,7 @@
       <w:lvlText w:val=""/>
       <w:lvlJc w:val="left"/>
       <w:pPr>
-        <w:ind w:left="4320" w:hanging="360"/>
+        <w:ind w:left="5040" w:hanging="360"/>
       </w:pPr>
       <w:rPr>
         <w:rFonts w:ascii="Wingdings" w:hAnsi="Wingdings" w:hint="default"/>
@@ -34214,7 +35195,7 @@
       <w:lvlText w:val=""/>
       <w:lvlJc w:val="left"/>
       <w:pPr>
-        <w:ind w:left="5040" w:hanging="360"/>
+        <w:ind w:left="5760" w:hanging="360"/>
       </w:pPr>
       <w:rPr>
         <w:rFonts w:ascii="Symbol" w:hAnsi="Symbol" w:hint="default"/>
@@ -34226,7 +35207,7 @@
       <w:lvlText w:val="o"/>
       <w:lvlJc w:val="left"/>
       <w:pPr>
-        <w:ind w:left="5760" w:hanging="360"/>
+        <w:ind w:left="6480" w:hanging="360"/>
       </w:pPr>
       <w:rPr>
         <w:rFonts w:ascii="Courier New" w:hAnsi="Courier New" w:cs="Courier New" w:hint="default"/>
@@ -34238,7 +35219,7 @@
       <w:lvlText w:val=""/>
       <w:lvlJc w:val="left"/>
       <w:pPr>
-        <w:ind w:left="6480" w:hanging="360"/>
+        <w:ind w:left="7200" w:hanging="360"/>
       </w:pPr>
       <w:rPr>
         <w:rFonts w:ascii="Wingdings" w:hAnsi="Wingdings" w:hint="default"/>
@@ -34246,9 +35227,9 @@
     </w:lvl>
   </w:abstractNum>
   <w:abstractNum w:abstractNumId="16" w15:restartNumberingAfterBreak="0">
-    <w:nsid w:val="6B5F739D"/>
+    <w:nsid w:val="67AA33ED"/>
     <w:multiLevelType w:val="hybridMultilevel"/>
-    <w:tmpl w:val="4AB69D2E"/>
+    <w:tmpl w:val="9BE42A1E"/>
     <w:lvl w:ilvl="0" w:tplc="5CA22C5A">
       <w:start w:val="1"/>
       <w:numFmt w:val="bullet"/>
@@ -34359,9 +35340,9 @@
     </w:lvl>
   </w:abstractNum>
   <w:abstractNum w:abstractNumId="17" w15:restartNumberingAfterBreak="0">
-    <w:nsid w:val="722F3E21"/>
+    <w:nsid w:val="69BF1D0E"/>
     <w:multiLevelType w:val="hybridMultilevel"/>
-    <w:tmpl w:val="8204694C"/>
+    <w:tmpl w:val="C45224D0"/>
     <w:lvl w:ilvl="0" w:tplc="5CA22C5A">
       <w:start w:val="1"/>
       <w:numFmt w:val="bullet"/>
@@ -34472,9 +35453,9 @@
     </w:lvl>
   </w:abstractNum>
   <w:abstractNum w:abstractNumId="18" w15:restartNumberingAfterBreak="0">
-    <w:nsid w:val="7607336D"/>
+    <w:nsid w:val="6A8413CA"/>
     <w:multiLevelType w:val="hybridMultilevel"/>
-    <w:tmpl w:val="18561B1C"/>
+    <w:tmpl w:val="C012EC88"/>
     <w:lvl w:ilvl="0" w:tplc="5CA22C5A">
       <w:start w:val="1"/>
       <w:numFmt w:val="bullet"/>
@@ -34585,16 +35566,16 @@
     </w:lvl>
   </w:abstractNum>
   <w:abstractNum w:abstractNumId="19" w15:restartNumberingAfterBreak="0">
-    <w:nsid w:val="7CF061EE"/>
+    <w:nsid w:val="6B5F739D"/>
     <w:multiLevelType w:val="hybridMultilevel"/>
-    <w:tmpl w:val="694AD860"/>
+    <w:tmpl w:val="4AB69D2E"/>
     <w:lvl w:ilvl="0" w:tplc="5CA22C5A">
       <w:start w:val="1"/>
       <w:numFmt w:val="bullet"/>
       <w:lvlText w:val="-"/>
       <w:lvlJc w:val="left"/>
       <w:pPr>
-        <w:ind w:left="1440" w:hanging="360"/>
+        <w:ind w:left="720" w:hanging="360"/>
       </w:pPr>
       <w:rPr>
         <w:rFonts w:ascii="Arial" w:hAnsi="Arial" w:hint="default"/>
@@ -34606,7 +35587,7 @@
       <w:lvlText w:val="o"/>
       <w:lvlJc w:val="left"/>
       <w:pPr>
-        <w:ind w:left="2160" w:hanging="360"/>
+        <w:ind w:left="1440" w:hanging="360"/>
       </w:pPr>
       <w:rPr>
         <w:rFonts w:ascii="Courier New" w:hAnsi="Courier New" w:cs="Courier New" w:hint="default"/>
@@ -34618,7 +35599,7 @@
       <w:lvlText w:val=""/>
       <w:lvlJc w:val="left"/>
       <w:pPr>
-        <w:ind w:left="2880" w:hanging="360"/>
+        <w:ind w:left="2160" w:hanging="360"/>
       </w:pPr>
       <w:rPr>
         <w:rFonts w:ascii="Wingdings" w:hAnsi="Wingdings" w:hint="default"/>
@@ -34630,7 +35611,7 @@
       <w:lvlText w:val=""/>
       <w:lvlJc w:val="left"/>
       <w:pPr>
-        <w:ind w:left="3600" w:hanging="360"/>
+        <w:ind w:left="2880" w:hanging="360"/>
       </w:pPr>
       <w:rPr>
         <w:rFonts w:ascii="Symbol" w:hAnsi="Symbol" w:hint="default"/>
@@ -34642,7 +35623,7 @@
       <w:lvlText w:val="o"/>
       <w:lvlJc w:val="left"/>
       <w:pPr>
-        <w:ind w:left="4320" w:hanging="360"/>
+        <w:ind w:left="3600" w:hanging="360"/>
       </w:pPr>
       <w:rPr>
         <w:rFonts w:ascii="Courier New" w:hAnsi="Courier New" w:cs="Courier New" w:hint="default"/>
@@ -34654,7 +35635,7 @@
       <w:lvlText w:val=""/>
       <w:lvlJc w:val="left"/>
       <w:pPr>
-        <w:ind w:left="5040" w:hanging="360"/>
+        <w:ind w:left="4320" w:hanging="360"/>
       </w:pPr>
       <w:rPr>
         <w:rFonts w:ascii="Wingdings" w:hAnsi="Wingdings" w:hint="default"/>
@@ -34666,7 +35647,7 @@
       <w:lvlText w:val=""/>
       <w:lvlJc w:val="left"/>
       <w:pPr>
-        <w:ind w:left="5760" w:hanging="360"/>
+        <w:ind w:left="5040" w:hanging="360"/>
       </w:pPr>
       <w:rPr>
         <w:rFonts w:ascii="Symbol" w:hAnsi="Symbol" w:hint="default"/>
@@ -34678,7 +35659,7 @@
       <w:lvlText w:val="o"/>
       <w:lvlJc w:val="left"/>
       <w:pPr>
-        <w:ind w:left="6480" w:hanging="360"/>
+        <w:ind w:left="5760" w:hanging="360"/>
       </w:pPr>
       <w:rPr>
         <w:rFonts w:ascii="Courier New" w:hAnsi="Courier New" w:cs="Courier New" w:hint="default"/>
@@ -34690,7 +35671,7 @@
       <w:lvlText w:val=""/>
       <w:lvlJc w:val="left"/>
       <w:pPr>
-        <w:ind w:left="7200" w:hanging="360"/>
+        <w:ind w:left="6480" w:hanging="360"/>
       </w:pPr>
       <w:rPr>
         <w:rFonts w:ascii="Wingdings" w:hAnsi="Wingdings" w:hint="default"/>
@@ -34698,16 +35679,16 @@
     </w:lvl>
   </w:abstractNum>
   <w:abstractNum w:abstractNumId="20" w15:restartNumberingAfterBreak="0">
-    <w:nsid w:val="7DC82A12"/>
+    <w:nsid w:val="722F3E21"/>
     <w:multiLevelType w:val="hybridMultilevel"/>
-    <w:tmpl w:val="7DB63BC6"/>
+    <w:tmpl w:val="8204694C"/>
     <w:lvl w:ilvl="0" w:tplc="5CA22C5A">
       <w:start w:val="1"/>
       <w:numFmt w:val="bullet"/>
       <w:lvlText w:val="-"/>
       <w:lvlJc w:val="left"/>
       <w:pPr>
-        <w:ind w:left="720" w:hanging="360"/>
+        <w:ind w:left="1440" w:hanging="360"/>
       </w:pPr>
       <w:rPr>
         <w:rFonts w:ascii="Arial" w:hAnsi="Arial" w:hint="default"/>
@@ -34719,7 +35700,7 @@
       <w:lvlText w:val="o"/>
       <w:lvlJc w:val="left"/>
       <w:pPr>
-        <w:ind w:left="1440" w:hanging="360"/>
+        <w:ind w:left="2160" w:hanging="360"/>
       </w:pPr>
       <w:rPr>
         <w:rFonts w:ascii="Courier New" w:hAnsi="Courier New" w:cs="Courier New" w:hint="default"/>
@@ -34731,7 +35712,7 @@
       <w:lvlText w:val=""/>
       <w:lvlJc w:val="left"/>
       <w:pPr>
-        <w:ind w:left="2160" w:hanging="360"/>
+        <w:ind w:left="2880" w:hanging="360"/>
       </w:pPr>
       <w:rPr>
         <w:rFonts w:ascii="Wingdings" w:hAnsi="Wingdings" w:hint="default"/>
@@ -34743,7 +35724,7 @@
       <w:lvlText w:val=""/>
       <w:lvlJc w:val="left"/>
       <w:pPr>
-        <w:ind w:left="2880" w:hanging="360"/>
+        <w:ind w:left="3600" w:hanging="360"/>
       </w:pPr>
       <w:rPr>
         <w:rFonts w:ascii="Symbol" w:hAnsi="Symbol" w:hint="default"/>
@@ -34755,7 +35736,7 @@
       <w:lvlText w:val="o"/>
       <w:lvlJc w:val="left"/>
       <w:pPr>
-        <w:ind w:left="3600" w:hanging="360"/>
+        <w:ind w:left="4320" w:hanging="360"/>
       </w:pPr>
       <w:rPr>
         <w:rFonts w:ascii="Courier New" w:hAnsi="Courier New" w:cs="Courier New" w:hint="default"/>
@@ -34767,7 +35748,7 @@
       <w:lvlText w:val=""/>
       <w:lvlJc w:val="left"/>
       <w:pPr>
-        <w:ind w:left="4320" w:hanging="360"/>
+        <w:ind w:left="5040" w:hanging="360"/>
       </w:pPr>
       <w:rPr>
         <w:rFonts w:ascii="Wingdings" w:hAnsi="Wingdings" w:hint="default"/>
@@ -34779,7 +35760,7 @@
       <w:lvlText w:val=""/>
       <w:lvlJc w:val="left"/>
       <w:pPr>
-        <w:ind w:left="5040" w:hanging="360"/>
+        <w:ind w:left="5760" w:hanging="360"/>
       </w:pPr>
       <w:rPr>
         <w:rFonts w:ascii="Symbol" w:hAnsi="Symbol" w:hint="default"/>
@@ -34791,7 +35772,7 @@
       <w:lvlText w:val="o"/>
       <w:lvlJc w:val="left"/>
       <w:pPr>
-        <w:ind w:left="5760" w:hanging="360"/>
+        <w:ind w:left="6480" w:hanging="360"/>
       </w:pPr>
       <w:rPr>
         <w:rFonts w:ascii="Courier New" w:hAnsi="Courier New" w:cs="Courier New" w:hint="default"/>
@@ -34803,6 +35784,345 @@
       <w:lvlText w:val=""/>
       <w:lvlJc w:val="left"/>
       <w:pPr>
+        <w:ind w:left="7200" w:hanging="360"/>
+      </w:pPr>
+      <w:rPr>
+        <w:rFonts w:ascii="Wingdings" w:hAnsi="Wingdings" w:hint="default"/>
+      </w:rPr>
+    </w:lvl>
+  </w:abstractNum>
+  <w:abstractNum w:abstractNumId="21" w15:restartNumberingAfterBreak="0">
+    <w:nsid w:val="7607336D"/>
+    <w:multiLevelType w:val="hybridMultilevel"/>
+    <w:tmpl w:val="18561B1C"/>
+    <w:lvl w:ilvl="0" w:tplc="5CA22C5A">
+      <w:start w:val="1"/>
+      <w:numFmt w:val="bullet"/>
+      <w:lvlText w:val="-"/>
+      <w:lvlJc w:val="left"/>
+      <w:pPr>
+        <w:ind w:left="720" w:hanging="360"/>
+      </w:pPr>
+      <w:rPr>
+        <w:rFonts w:ascii="Arial" w:hAnsi="Arial" w:hint="default"/>
+      </w:rPr>
+    </w:lvl>
+    <w:lvl w:ilvl="1" w:tplc="04090003" w:tentative="1">
+      <w:start w:val="1"/>
+      <w:numFmt w:val="bullet"/>
+      <w:lvlText w:val="o"/>
+      <w:lvlJc w:val="left"/>
+      <w:pPr>
+        <w:ind w:left="1440" w:hanging="360"/>
+      </w:pPr>
+      <w:rPr>
+        <w:rFonts w:ascii="Courier New" w:hAnsi="Courier New" w:cs="Courier New" w:hint="default"/>
+      </w:rPr>
+    </w:lvl>
+    <w:lvl w:ilvl="2" w:tplc="04090005" w:tentative="1">
+      <w:start w:val="1"/>
+      <w:numFmt w:val="bullet"/>
+      <w:lvlText w:val=""/>
+      <w:lvlJc w:val="left"/>
+      <w:pPr>
+        <w:ind w:left="2160" w:hanging="360"/>
+      </w:pPr>
+      <w:rPr>
+        <w:rFonts w:ascii="Wingdings" w:hAnsi="Wingdings" w:hint="default"/>
+      </w:rPr>
+    </w:lvl>
+    <w:lvl w:ilvl="3" w:tplc="04090001" w:tentative="1">
+      <w:start w:val="1"/>
+      <w:numFmt w:val="bullet"/>
+      <w:lvlText w:val=""/>
+      <w:lvlJc w:val="left"/>
+      <w:pPr>
+        <w:ind w:left="2880" w:hanging="360"/>
+      </w:pPr>
+      <w:rPr>
+        <w:rFonts w:ascii="Symbol" w:hAnsi="Symbol" w:hint="default"/>
+      </w:rPr>
+    </w:lvl>
+    <w:lvl w:ilvl="4" w:tplc="04090003" w:tentative="1">
+      <w:start w:val="1"/>
+      <w:numFmt w:val="bullet"/>
+      <w:lvlText w:val="o"/>
+      <w:lvlJc w:val="left"/>
+      <w:pPr>
+        <w:ind w:left="3600" w:hanging="360"/>
+      </w:pPr>
+      <w:rPr>
+        <w:rFonts w:ascii="Courier New" w:hAnsi="Courier New" w:cs="Courier New" w:hint="default"/>
+      </w:rPr>
+    </w:lvl>
+    <w:lvl w:ilvl="5" w:tplc="04090005" w:tentative="1">
+      <w:start w:val="1"/>
+      <w:numFmt w:val="bullet"/>
+      <w:lvlText w:val=""/>
+      <w:lvlJc w:val="left"/>
+      <w:pPr>
+        <w:ind w:left="4320" w:hanging="360"/>
+      </w:pPr>
+      <w:rPr>
+        <w:rFonts w:ascii="Wingdings" w:hAnsi="Wingdings" w:hint="default"/>
+      </w:rPr>
+    </w:lvl>
+    <w:lvl w:ilvl="6" w:tplc="04090001" w:tentative="1">
+      <w:start w:val="1"/>
+      <w:numFmt w:val="bullet"/>
+      <w:lvlText w:val=""/>
+      <w:lvlJc w:val="left"/>
+      <w:pPr>
+        <w:ind w:left="5040" w:hanging="360"/>
+      </w:pPr>
+      <w:rPr>
+        <w:rFonts w:ascii="Symbol" w:hAnsi="Symbol" w:hint="default"/>
+      </w:rPr>
+    </w:lvl>
+    <w:lvl w:ilvl="7" w:tplc="04090003" w:tentative="1">
+      <w:start w:val="1"/>
+      <w:numFmt w:val="bullet"/>
+      <w:lvlText w:val="o"/>
+      <w:lvlJc w:val="left"/>
+      <w:pPr>
+        <w:ind w:left="5760" w:hanging="360"/>
+      </w:pPr>
+      <w:rPr>
+        <w:rFonts w:ascii="Courier New" w:hAnsi="Courier New" w:cs="Courier New" w:hint="default"/>
+      </w:rPr>
+    </w:lvl>
+    <w:lvl w:ilvl="8" w:tplc="04090005" w:tentative="1">
+      <w:start w:val="1"/>
+      <w:numFmt w:val="bullet"/>
+      <w:lvlText w:val=""/>
+      <w:lvlJc w:val="left"/>
+      <w:pPr>
+        <w:ind w:left="6480" w:hanging="360"/>
+      </w:pPr>
+      <w:rPr>
+        <w:rFonts w:ascii="Wingdings" w:hAnsi="Wingdings" w:hint="default"/>
+      </w:rPr>
+    </w:lvl>
+  </w:abstractNum>
+  <w:abstractNum w:abstractNumId="22" w15:restartNumberingAfterBreak="0">
+    <w:nsid w:val="7CF061EE"/>
+    <w:multiLevelType w:val="hybridMultilevel"/>
+    <w:tmpl w:val="694AD860"/>
+    <w:lvl w:ilvl="0" w:tplc="5CA22C5A">
+      <w:start w:val="1"/>
+      <w:numFmt w:val="bullet"/>
+      <w:lvlText w:val="-"/>
+      <w:lvlJc w:val="left"/>
+      <w:pPr>
+        <w:ind w:left="1440" w:hanging="360"/>
+      </w:pPr>
+      <w:rPr>
+        <w:rFonts w:ascii="Arial" w:hAnsi="Arial" w:hint="default"/>
+      </w:rPr>
+    </w:lvl>
+    <w:lvl w:ilvl="1" w:tplc="04090003" w:tentative="1">
+      <w:start w:val="1"/>
+      <w:numFmt w:val="bullet"/>
+      <w:lvlText w:val="o"/>
+      <w:lvlJc w:val="left"/>
+      <w:pPr>
+        <w:ind w:left="2160" w:hanging="360"/>
+      </w:pPr>
+      <w:rPr>
+        <w:rFonts w:ascii="Courier New" w:hAnsi="Courier New" w:cs="Courier New" w:hint="default"/>
+      </w:rPr>
+    </w:lvl>
+    <w:lvl w:ilvl="2" w:tplc="04090005" w:tentative="1">
+      <w:start w:val="1"/>
+      <w:numFmt w:val="bullet"/>
+      <w:lvlText w:val=""/>
+      <w:lvlJc w:val="left"/>
+      <w:pPr>
+        <w:ind w:left="2880" w:hanging="360"/>
+      </w:pPr>
+      <w:rPr>
+        <w:rFonts w:ascii="Wingdings" w:hAnsi="Wingdings" w:hint="default"/>
+      </w:rPr>
+    </w:lvl>
+    <w:lvl w:ilvl="3" w:tplc="04090001" w:tentative="1">
+      <w:start w:val="1"/>
+      <w:numFmt w:val="bullet"/>
+      <w:lvlText w:val=""/>
+      <w:lvlJc w:val="left"/>
+      <w:pPr>
+        <w:ind w:left="3600" w:hanging="360"/>
+      </w:pPr>
+      <w:rPr>
+        <w:rFonts w:ascii="Symbol" w:hAnsi="Symbol" w:hint="default"/>
+      </w:rPr>
+    </w:lvl>
+    <w:lvl w:ilvl="4" w:tplc="04090003" w:tentative="1">
+      <w:start w:val="1"/>
+      <w:numFmt w:val="bullet"/>
+      <w:lvlText w:val="o"/>
+      <w:lvlJc w:val="left"/>
+      <w:pPr>
+        <w:ind w:left="4320" w:hanging="360"/>
+      </w:pPr>
+      <w:rPr>
+        <w:rFonts w:ascii="Courier New" w:hAnsi="Courier New" w:cs="Courier New" w:hint="default"/>
+      </w:rPr>
+    </w:lvl>
+    <w:lvl w:ilvl="5" w:tplc="04090005" w:tentative="1">
+      <w:start w:val="1"/>
+      <w:numFmt w:val="bullet"/>
+      <w:lvlText w:val=""/>
+      <w:lvlJc w:val="left"/>
+      <w:pPr>
+        <w:ind w:left="5040" w:hanging="360"/>
+      </w:pPr>
+      <w:rPr>
+        <w:rFonts w:ascii="Wingdings" w:hAnsi="Wingdings" w:hint="default"/>
+      </w:rPr>
+    </w:lvl>
+    <w:lvl w:ilvl="6" w:tplc="04090001" w:tentative="1">
+      <w:start w:val="1"/>
+      <w:numFmt w:val="bullet"/>
+      <w:lvlText w:val=""/>
+      <w:lvlJc w:val="left"/>
+      <w:pPr>
+        <w:ind w:left="5760" w:hanging="360"/>
+      </w:pPr>
+      <w:rPr>
+        <w:rFonts w:ascii="Symbol" w:hAnsi="Symbol" w:hint="default"/>
+      </w:rPr>
+    </w:lvl>
+    <w:lvl w:ilvl="7" w:tplc="04090003" w:tentative="1">
+      <w:start w:val="1"/>
+      <w:numFmt w:val="bullet"/>
+      <w:lvlText w:val="o"/>
+      <w:lvlJc w:val="left"/>
+      <w:pPr>
+        <w:ind w:left="6480" w:hanging="360"/>
+      </w:pPr>
+      <w:rPr>
+        <w:rFonts w:ascii="Courier New" w:hAnsi="Courier New" w:cs="Courier New" w:hint="default"/>
+      </w:rPr>
+    </w:lvl>
+    <w:lvl w:ilvl="8" w:tplc="04090005" w:tentative="1">
+      <w:start w:val="1"/>
+      <w:numFmt w:val="bullet"/>
+      <w:lvlText w:val=""/>
+      <w:lvlJc w:val="left"/>
+      <w:pPr>
+        <w:ind w:left="7200" w:hanging="360"/>
+      </w:pPr>
+      <w:rPr>
+        <w:rFonts w:ascii="Wingdings" w:hAnsi="Wingdings" w:hint="default"/>
+      </w:rPr>
+    </w:lvl>
+  </w:abstractNum>
+  <w:abstractNum w:abstractNumId="23" w15:restartNumberingAfterBreak="0">
+    <w:nsid w:val="7DC82A12"/>
+    <w:multiLevelType w:val="hybridMultilevel"/>
+    <w:tmpl w:val="7DB63BC6"/>
+    <w:lvl w:ilvl="0" w:tplc="5CA22C5A">
+      <w:start w:val="1"/>
+      <w:numFmt w:val="bullet"/>
+      <w:lvlText w:val="-"/>
+      <w:lvlJc w:val="left"/>
+      <w:pPr>
+        <w:ind w:left="720" w:hanging="360"/>
+      </w:pPr>
+      <w:rPr>
+        <w:rFonts w:ascii="Arial" w:hAnsi="Arial" w:hint="default"/>
+      </w:rPr>
+    </w:lvl>
+    <w:lvl w:ilvl="1" w:tplc="04090003" w:tentative="1">
+      <w:start w:val="1"/>
+      <w:numFmt w:val="bullet"/>
+      <w:lvlText w:val="o"/>
+      <w:lvlJc w:val="left"/>
+      <w:pPr>
+        <w:ind w:left="1440" w:hanging="360"/>
+      </w:pPr>
+      <w:rPr>
+        <w:rFonts w:ascii="Courier New" w:hAnsi="Courier New" w:cs="Courier New" w:hint="default"/>
+      </w:rPr>
+    </w:lvl>
+    <w:lvl w:ilvl="2" w:tplc="04090005" w:tentative="1">
+      <w:start w:val="1"/>
+      <w:numFmt w:val="bullet"/>
+      <w:lvlText w:val=""/>
+      <w:lvlJc w:val="left"/>
+      <w:pPr>
+        <w:ind w:left="2160" w:hanging="360"/>
+      </w:pPr>
+      <w:rPr>
+        <w:rFonts w:ascii="Wingdings" w:hAnsi="Wingdings" w:hint="default"/>
+      </w:rPr>
+    </w:lvl>
+    <w:lvl w:ilvl="3" w:tplc="04090001" w:tentative="1">
+      <w:start w:val="1"/>
+      <w:numFmt w:val="bullet"/>
+      <w:lvlText w:val=""/>
+      <w:lvlJc w:val="left"/>
+      <w:pPr>
+        <w:ind w:left="2880" w:hanging="360"/>
+      </w:pPr>
+      <w:rPr>
+        <w:rFonts w:ascii="Symbol" w:hAnsi="Symbol" w:hint="default"/>
+      </w:rPr>
+    </w:lvl>
+    <w:lvl w:ilvl="4" w:tplc="04090003" w:tentative="1">
+      <w:start w:val="1"/>
+      <w:numFmt w:val="bullet"/>
+      <w:lvlText w:val="o"/>
+      <w:lvlJc w:val="left"/>
+      <w:pPr>
+        <w:ind w:left="3600" w:hanging="360"/>
+      </w:pPr>
+      <w:rPr>
+        <w:rFonts w:ascii="Courier New" w:hAnsi="Courier New" w:cs="Courier New" w:hint="default"/>
+      </w:rPr>
+    </w:lvl>
+    <w:lvl w:ilvl="5" w:tplc="04090005" w:tentative="1">
+      <w:start w:val="1"/>
+      <w:numFmt w:val="bullet"/>
+      <w:lvlText w:val=""/>
+      <w:lvlJc w:val="left"/>
+      <w:pPr>
+        <w:ind w:left="4320" w:hanging="360"/>
+      </w:pPr>
+      <w:rPr>
+        <w:rFonts w:ascii="Wingdings" w:hAnsi="Wingdings" w:hint="default"/>
+      </w:rPr>
+    </w:lvl>
+    <w:lvl w:ilvl="6" w:tplc="04090001" w:tentative="1">
+      <w:start w:val="1"/>
+      <w:numFmt w:val="bullet"/>
+      <w:lvlText w:val=""/>
+      <w:lvlJc w:val="left"/>
+      <w:pPr>
+        <w:ind w:left="5040" w:hanging="360"/>
+      </w:pPr>
+      <w:rPr>
+        <w:rFonts w:ascii="Symbol" w:hAnsi="Symbol" w:hint="default"/>
+      </w:rPr>
+    </w:lvl>
+    <w:lvl w:ilvl="7" w:tplc="04090003" w:tentative="1">
+      <w:start w:val="1"/>
+      <w:numFmt w:val="bullet"/>
+      <w:lvlText w:val="o"/>
+      <w:lvlJc w:val="left"/>
+      <w:pPr>
+        <w:ind w:left="5760" w:hanging="360"/>
+      </w:pPr>
+      <w:rPr>
+        <w:rFonts w:ascii="Courier New" w:hAnsi="Courier New" w:cs="Courier New" w:hint="default"/>
+      </w:rPr>
+    </w:lvl>
+    <w:lvl w:ilvl="8" w:tplc="04090005" w:tentative="1">
+      <w:start w:val="1"/>
+      <w:numFmt w:val="bullet"/>
+      <w:lvlText w:val=""/>
+      <w:lvlJc w:val="left"/>
+      <w:pPr>
         <w:ind w:left="6480" w:hanging="360"/>
       </w:pPr>
       <w:rPr>
@@ -34811,67 +36131,76 @@
     </w:lvl>
   </w:abstractNum>
   <w:num w:numId="1">
-    <w:abstractNumId w:val="16"/>
+    <w:abstractNumId w:val="19"/>
   </w:num>
   <w:num w:numId="2">
-    <w:abstractNumId w:val="17"/>
+    <w:abstractNumId w:val="20"/>
   </w:num>
   <w:num w:numId="3">
-    <w:abstractNumId w:val="11"/>
+    <w:abstractNumId w:val="14"/>
   </w:num>
   <w:num w:numId="4">
-    <w:abstractNumId w:val="5"/>
+    <w:abstractNumId w:val="6"/>
   </w:num>
   <w:num w:numId="5">
-    <w:abstractNumId w:val="10"/>
+    <w:abstractNumId w:val="12"/>
   </w:num>
   <w:num w:numId="6">
-    <w:abstractNumId w:val="20"/>
+    <w:abstractNumId w:val="23"/>
   </w:num>
   <w:num w:numId="7">
-    <w:abstractNumId w:val="7"/>
+    <w:abstractNumId w:val="8"/>
   </w:num>
   <w:num w:numId="8">
     <w:abstractNumId w:val="0"/>
   </w:num>
   <w:num w:numId="9">
-    <w:abstractNumId w:val="3"/>
+    <w:abstractNumId w:val="4"/>
   </w:num>
   <w:num w:numId="10">
-    <w:abstractNumId w:val="15"/>
+    <w:abstractNumId w:val="18"/>
   </w:num>
   <w:num w:numId="11">
-    <w:abstractNumId w:val="8"/>
+    <w:abstractNumId w:val="9"/>
   </w:num>
   <w:num w:numId="12">
-    <w:abstractNumId w:val="18"/>
+    <w:abstractNumId w:val="21"/>
   </w:num>
   <w:num w:numId="13">
-    <w:abstractNumId w:val="13"/>
+    <w:abstractNumId w:val="16"/>
   </w:num>
   <w:num w:numId="14">
     <w:abstractNumId w:val="1"/>
   </w:num>
   <w:num w:numId="15">
-    <w:abstractNumId w:val="2"/>
+    <w:abstractNumId w:val="3"/>
   </w:num>
   <w:num w:numId="16">
-    <w:abstractNumId w:val="4"/>
+    <w:abstractNumId w:val="5"/>
   </w:num>
   <w:num w:numId="17">
-    <w:abstractNumId w:val="12"/>
+    <w:abstractNumId w:val="15"/>
   </w:num>
   <w:num w:numId="18">
-    <w:abstractNumId w:val="14"/>
+    <w:abstractNumId w:val="17"/>
   </w:num>
   <w:num w:numId="19">
-    <w:abstractNumId w:val="19"/>
+    <w:abstractNumId w:val="22"/>
   </w:num>
   <w:num w:numId="20">
-    <w:abstractNumId w:val="9"/>
+    <w:abstractNumId w:val="11"/>
   </w:num>
   <w:num w:numId="21">
-    <w:abstractNumId w:val="6"/>
+    <w:abstractNumId w:val="7"/>
+  </w:num>
+  <w:num w:numId="22">
+    <w:abstractNumId w:val="10"/>
+  </w:num>
+  <w:num w:numId="23">
+    <w:abstractNumId w:val="13"/>
+  </w:num>
+  <w:num w:numId="24">
+    <w:abstractNumId w:val="2"/>
   </w:num>
   <w:numIdMacAtCleanup w:val="21"/>
 </w:numbering>
@@ -35269,7 +36598,7 @@
   <w:style w:type="paragraph" w:default="1" w:styleId="Normal">
     <w:name w:val="Normal"/>
     <w:qFormat/>
-    <w:rsid w:val="0062282B"/>
+    <w:rsid w:val="00B2432D"/>
     <w:rPr>
       <w:rFonts w:cs="Mangal"/>
     </w:rPr>
@@ -35277,7 +36606,6 @@
   <w:style w:type="character" w:default="1" w:styleId="DefaultParagraphFont">
     <w:name w:val="Default Paragraph Font"/>
     <w:uiPriority w:val="1"/>
-    <w:semiHidden/>
     <w:unhideWhenUsed/>
   </w:style>
   <w:style w:type="table" w:default="1" w:styleId="TableNormal">
@@ -35650,7 +36978,7 @@
 </file>
 
 <file path=customXml/itemProps1.xml><?xml version="1.0" encoding="utf-8"?>
-<ds:datastoreItem xmlns:ds="http://schemas.openxmlformats.org/officeDocument/2006/customXml" ds:itemID="{C4EFE4B8-B672-473D-AE6F-BD101C0D74CB}">
+<ds:datastoreItem xmlns:ds="http://schemas.openxmlformats.org/officeDocument/2006/customXml" ds:itemID="{3BF58046-0148-4C3C-AA0A-3AF5EA2446C9}">
   <ds:schemaRefs>
     <ds:schemaRef ds:uri="http://schemas.openxmlformats.org/officeDocument/2006/bibliography"/>
   </ds:schemaRefs>

</xml_diff>